<commit_message>
Revue légère de la mise en forme du rapport
</commit_message>
<xml_diff>
--- a/Dépôt partie 2/Mini_Projet_P2_QB.docx
+++ b/Dépôt partie 2/Mini_Projet_P2_QB.docx
@@ -283,7 +283,7 @@
                     <w:docPart w:val="54C12FD5CA55420B88120FA1732C524B"/>
                   </w:placeholder>
                   <w:dataBinding w:prefixMappings="xmlns:ns0='http://schemas.microsoft.com/office/2006/coverPageProps'" w:xpath="/ns0:CoverPageProperties[1]/ns0:PublishDate[1]" w:storeItemID="{55AF091B-3C7A-41E3-B477-F2FDAA23CFDA}"/>
-                  <w:date w:fullDate="2025-10-05T00:00:00Z">
+                  <w:date w:fullDate="2025-10-20T00:00:00Z">
                     <w:dateFormat w:val="dd/MM/yyyy"/>
                     <w:lid w:val="fr-FR"/>
                     <w:storeMappedDataAs w:val="dateTime"/>
@@ -306,7 +306,7 @@
                         <w:sz w:val="28"/>
                         <w:szCs w:val="28"/>
                       </w:rPr>
-                      <w:t>05/10/2025</w:t>
+                      <w:t>20/10/2025</w:t>
                     </w:r>
                   </w:p>
                 </w:sdtContent>
@@ -401,7 +401,7 @@
           <w:r>
             <w:fldChar w:fldCharType="separate"/>
           </w:r>
-          <w:hyperlink w:anchor="_Toc211810322" w:history="1">
+          <w:hyperlink w:anchor="_Toc211811982" w:history="1">
             <w:r>
               <w:rPr>
                 <w:rStyle w:val="Lienhypertexte"/>
@@ -428,7 +428,7 @@
                 <w:noProof/>
                 <w:webHidden/>
               </w:rPr>
-              <w:instrText xml:space="preserve"> PAGEREF _Toc211810322 \h </w:instrText>
+              <w:instrText xml:space="preserve"> PAGEREF _Toc211811982 \h </w:instrText>
             </w:r>
             <w:r>
               <w:rPr>
@@ -473,7 +473,7 @@
               <w:lang w:eastAsia="fr-FR"/>
             </w:rPr>
           </w:pPr>
-          <w:hyperlink w:anchor="_Toc211810323" w:history="1">
+          <w:hyperlink w:anchor="_Toc211811983" w:history="1">
             <w:r>
               <w:rPr>
                 <w:rStyle w:val="Lienhypertexte"/>
@@ -500,7 +500,7 @@
                 <w:noProof/>
                 <w:webHidden/>
               </w:rPr>
-              <w:instrText xml:space="preserve"> PAGEREF _Toc211810323 \h </w:instrText>
+              <w:instrText xml:space="preserve"> PAGEREF _Toc211811983 \h </w:instrText>
             </w:r>
             <w:r>
               <w:rPr>
@@ -533,25 +533,21 @@
         </w:p>
         <w:p>
           <w:pPr>
-            <w:pStyle w:val="TM1"/>
+            <w:pStyle w:val="TM2"/>
             <w:tabs>
               <w:tab w:val="right" w:leader="dot" w:pos="9062"/>
             </w:tabs>
             <w:rPr>
-              <w:rFonts w:eastAsiaTheme="minorEastAsia"/>
               <w:noProof/>
-              <w:sz w:val="24"/>
-              <w:szCs w:val="24"/>
-              <w:lang w:eastAsia="fr-FR"/>
             </w:rPr>
           </w:pPr>
-          <w:hyperlink w:anchor="_Toc211810324" w:history="1">
+          <w:hyperlink w:anchor="_Toc211811984" w:history="1">
             <w:r>
               <w:rPr>
                 <w:rStyle w:val="Lienhypertexte"/>
                 <w:noProof/>
               </w:rPr>
-              <w:t>3) Pourquoi ce scénario “marche” pour l’évaluation</w:t>
+              <w:t>Projections / Sélections (Q1 → Q5 + liste DISTINCT)</w:t>
             </w:r>
             <w:r>
               <w:rPr>
@@ -572,7 +568,283 @@
                 <w:noProof/>
                 <w:webHidden/>
               </w:rPr>
-              <w:instrText xml:space="preserve"> PAGEREF _Toc211810324 \h </w:instrText>
+              <w:instrText xml:space="preserve"> PAGEREF _Toc211811984 \h </w:instrText>
+            </w:r>
+            <w:r>
+              <w:rPr>
+                <w:noProof/>
+                <w:webHidden/>
+              </w:rPr>
+            </w:r>
+            <w:r>
+              <w:rPr>
+                <w:noProof/>
+                <w:webHidden/>
+              </w:rPr>
+              <w:fldChar w:fldCharType="separate"/>
+            </w:r>
+            <w:r>
+              <w:rPr>
+                <w:noProof/>
+                <w:webHidden/>
+              </w:rPr>
+              <w:t>2</w:t>
+            </w:r>
+            <w:r>
+              <w:rPr>
+                <w:noProof/>
+                <w:webHidden/>
+              </w:rPr>
+              <w:fldChar w:fldCharType="end"/>
+            </w:r>
+          </w:hyperlink>
+        </w:p>
+        <w:p>
+          <w:pPr>
+            <w:pStyle w:val="TM2"/>
+            <w:tabs>
+              <w:tab w:val="right" w:leader="dot" w:pos="9062"/>
+            </w:tabs>
+            <w:rPr>
+              <w:noProof/>
+            </w:rPr>
+          </w:pPr>
+          <w:hyperlink w:anchor="_Toc211811985" w:history="1">
+            <w:r>
+              <w:rPr>
+                <w:rStyle w:val="Lienhypertexte"/>
+                <w:noProof/>
+              </w:rPr>
+              <w:t>Agrégations (Q6 → Q10 + guildes/classes)</w:t>
+            </w:r>
+            <w:r>
+              <w:rPr>
+                <w:noProof/>
+                <w:webHidden/>
+              </w:rPr>
+              <w:tab/>
+            </w:r>
+            <w:r>
+              <w:rPr>
+                <w:noProof/>
+                <w:webHidden/>
+              </w:rPr>
+              <w:fldChar w:fldCharType="begin"/>
+            </w:r>
+            <w:r>
+              <w:rPr>
+                <w:noProof/>
+                <w:webHidden/>
+              </w:rPr>
+              <w:instrText xml:space="preserve"> PAGEREF _Toc211811985 \h </w:instrText>
+            </w:r>
+            <w:r>
+              <w:rPr>
+                <w:noProof/>
+                <w:webHidden/>
+              </w:rPr>
+            </w:r>
+            <w:r>
+              <w:rPr>
+                <w:noProof/>
+                <w:webHidden/>
+              </w:rPr>
+              <w:fldChar w:fldCharType="separate"/>
+            </w:r>
+            <w:r>
+              <w:rPr>
+                <w:noProof/>
+                <w:webHidden/>
+              </w:rPr>
+              <w:t>3</w:t>
+            </w:r>
+            <w:r>
+              <w:rPr>
+                <w:noProof/>
+                <w:webHidden/>
+              </w:rPr>
+              <w:fldChar w:fldCharType="end"/>
+            </w:r>
+          </w:hyperlink>
+        </w:p>
+        <w:p>
+          <w:pPr>
+            <w:pStyle w:val="TM2"/>
+            <w:tabs>
+              <w:tab w:val="right" w:leader="dot" w:pos="9062"/>
+            </w:tabs>
+            <w:rPr>
+              <w:noProof/>
+            </w:rPr>
+          </w:pPr>
+          <w:hyperlink w:anchor="_Toc211811986" w:history="1">
+            <w:r>
+              <w:rPr>
+                <w:rStyle w:val="Lienhypertexte"/>
+                <w:noProof/>
+              </w:rPr>
+              <w:t>Jointures (Q11 → Q15 + variantes)</w:t>
+            </w:r>
+            <w:r>
+              <w:rPr>
+                <w:noProof/>
+                <w:webHidden/>
+              </w:rPr>
+              <w:tab/>
+            </w:r>
+            <w:r>
+              <w:rPr>
+                <w:noProof/>
+                <w:webHidden/>
+              </w:rPr>
+              <w:fldChar w:fldCharType="begin"/>
+            </w:r>
+            <w:r>
+              <w:rPr>
+                <w:noProof/>
+                <w:webHidden/>
+              </w:rPr>
+              <w:instrText xml:space="preserve"> PAGEREF _Toc211811986 \h </w:instrText>
+            </w:r>
+            <w:r>
+              <w:rPr>
+                <w:noProof/>
+                <w:webHidden/>
+              </w:rPr>
+            </w:r>
+            <w:r>
+              <w:rPr>
+                <w:noProof/>
+                <w:webHidden/>
+              </w:rPr>
+              <w:fldChar w:fldCharType="separate"/>
+            </w:r>
+            <w:r>
+              <w:rPr>
+                <w:noProof/>
+                <w:webHidden/>
+              </w:rPr>
+              <w:t>3</w:t>
+            </w:r>
+            <w:r>
+              <w:rPr>
+                <w:noProof/>
+                <w:webHidden/>
+              </w:rPr>
+              <w:fldChar w:fldCharType="end"/>
+            </w:r>
+          </w:hyperlink>
+        </w:p>
+        <w:p>
+          <w:pPr>
+            <w:pStyle w:val="TM2"/>
+            <w:tabs>
+              <w:tab w:val="right" w:leader="dot" w:pos="9062"/>
+            </w:tabs>
+            <w:rPr>
+              <w:noProof/>
+            </w:rPr>
+          </w:pPr>
+          <w:hyperlink w:anchor="_Toc211811987" w:history="1">
+            <w:r>
+              <w:rPr>
+                <w:rStyle w:val="Lienhypertexte"/>
+                <w:noProof/>
+              </w:rPr>
+              <w:t>Sous-requêtes (Q16 → fin) : EXISTS, NOT EXISTS, ANY, ALL, comparaisons</w:t>
+            </w:r>
+            <w:r>
+              <w:rPr>
+                <w:noProof/>
+                <w:webHidden/>
+              </w:rPr>
+              <w:tab/>
+            </w:r>
+            <w:r>
+              <w:rPr>
+                <w:noProof/>
+                <w:webHidden/>
+              </w:rPr>
+              <w:fldChar w:fldCharType="begin"/>
+            </w:r>
+            <w:r>
+              <w:rPr>
+                <w:noProof/>
+                <w:webHidden/>
+              </w:rPr>
+              <w:instrText xml:space="preserve"> PAGEREF _Toc211811987 \h </w:instrText>
+            </w:r>
+            <w:r>
+              <w:rPr>
+                <w:noProof/>
+                <w:webHidden/>
+              </w:rPr>
+            </w:r>
+            <w:r>
+              <w:rPr>
+                <w:noProof/>
+                <w:webHidden/>
+              </w:rPr>
+              <w:fldChar w:fldCharType="separate"/>
+            </w:r>
+            <w:r>
+              <w:rPr>
+                <w:noProof/>
+                <w:webHidden/>
+              </w:rPr>
+              <w:t>3</w:t>
+            </w:r>
+            <w:r>
+              <w:rPr>
+                <w:noProof/>
+                <w:webHidden/>
+              </w:rPr>
+              <w:fldChar w:fldCharType="end"/>
+            </w:r>
+          </w:hyperlink>
+        </w:p>
+        <w:p>
+          <w:pPr>
+            <w:pStyle w:val="TM1"/>
+            <w:tabs>
+              <w:tab w:val="right" w:leader="dot" w:pos="9062"/>
+            </w:tabs>
+            <w:rPr>
+              <w:rFonts w:eastAsiaTheme="minorEastAsia"/>
+              <w:noProof/>
+              <w:sz w:val="24"/>
+              <w:szCs w:val="24"/>
+              <w:lang w:eastAsia="fr-FR"/>
+            </w:rPr>
+          </w:pPr>
+          <w:hyperlink w:anchor="_Toc211811988" w:history="1">
+            <w:r>
+              <w:rPr>
+                <w:rStyle w:val="Lienhypertexte"/>
+                <w:noProof/>
+              </w:rPr>
+              <w:t>Résumé :</w:t>
+            </w:r>
+            <w:r>
+              <w:rPr>
+                <w:noProof/>
+                <w:webHidden/>
+              </w:rPr>
+              <w:tab/>
+            </w:r>
+            <w:r>
+              <w:rPr>
+                <w:noProof/>
+                <w:webHidden/>
+              </w:rPr>
+              <w:fldChar w:fldCharType="begin"/>
+            </w:r>
+            <w:r>
+              <w:rPr>
+                <w:noProof/>
+                <w:webHidden/>
+              </w:rPr>
+              <w:instrText xml:space="preserve"> PAGEREF _Toc211811988 \h </w:instrText>
             </w:r>
             <w:r>
               <w:rPr>
@@ -605,6 +877,150 @@
         </w:p>
         <w:p>
           <w:pPr>
+            <w:pStyle w:val="TM1"/>
+            <w:tabs>
+              <w:tab w:val="right" w:leader="dot" w:pos="9062"/>
+            </w:tabs>
+            <w:rPr>
+              <w:rFonts w:eastAsiaTheme="minorEastAsia"/>
+              <w:noProof/>
+              <w:sz w:val="24"/>
+              <w:szCs w:val="24"/>
+              <w:lang w:eastAsia="fr-FR"/>
+            </w:rPr>
+          </w:pPr>
+          <w:hyperlink w:anchor="_Toc211811989" w:history="1">
+            <w:r>
+              <w:rPr>
+                <w:rStyle w:val="Lienhypertexte"/>
+                <w:noProof/>
+              </w:rPr>
+              <w:t>Ce qu’on a fait en conséquence</w:t>
+            </w:r>
+            <w:r>
+              <w:rPr>
+                <w:noProof/>
+                <w:webHidden/>
+              </w:rPr>
+              <w:tab/>
+            </w:r>
+            <w:r>
+              <w:rPr>
+                <w:noProof/>
+                <w:webHidden/>
+              </w:rPr>
+              <w:fldChar w:fldCharType="begin"/>
+            </w:r>
+            <w:r>
+              <w:rPr>
+                <w:noProof/>
+                <w:webHidden/>
+              </w:rPr>
+              <w:instrText xml:space="preserve"> PAGEREF _Toc211811989 \h </w:instrText>
+            </w:r>
+            <w:r>
+              <w:rPr>
+                <w:noProof/>
+                <w:webHidden/>
+              </w:rPr>
+            </w:r>
+            <w:r>
+              <w:rPr>
+                <w:noProof/>
+                <w:webHidden/>
+              </w:rPr>
+              <w:fldChar w:fldCharType="separate"/>
+            </w:r>
+            <w:r>
+              <w:rPr>
+                <w:noProof/>
+                <w:webHidden/>
+              </w:rPr>
+              <w:t>5</w:t>
+            </w:r>
+            <w:r>
+              <w:rPr>
+                <w:noProof/>
+                <w:webHidden/>
+              </w:rPr>
+              <w:fldChar w:fldCharType="end"/>
+            </w:r>
+          </w:hyperlink>
+        </w:p>
+        <w:p>
+          <w:pPr>
+            <w:pStyle w:val="TM1"/>
+            <w:tabs>
+              <w:tab w:val="right" w:leader="dot" w:pos="9062"/>
+            </w:tabs>
+            <w:rPr>
+              <w:rFonts w:eastAsiaTheme="minorEastAsia"/>
+              <w:noProof/>
+              <w:sz w:val="24"/>
+              <w:szCs w:val="24"/>
+              <w:lang w:eastAsia="fr-FR"/>
+            </w:rPr>
+          </w:pPr>
+          <w:hyperlink w:anchor="_Toc211811990" w:history="1">
+            <w:r>
+              <w:rPr>
+                <w:rStyle w:val="Lienhypertexte"/>
+                <w:noProof/>
+              </w:rPr>
+              <w:t>3) Respect des consignes (Scénario)</w:t>
+            </w:r>
+            <w:r>
+              <w:rPr>
+                <w:noProof/>
+                <w:webHidden/>
+              </w:rPr>
+              <w:tab/>
+            </w:r>
+            <w:r>
+              <w:rPr>
+                <w:noProof/>
+                <w:webHidden/>
+              </w:rPr>
+              <w:fldChar w:fldCharType="begin"/>
+            </w:r>
+            <w:r>
+              <w:rPr>
+                <w:noProof/>
+                <w:webHidden/>
+              </w:rPr>
+              <w:instrText xml:space="preserve"> PAGEREF _Toc211811990 \h </w:instrText>
+            </w:r>
+            <w:r>
+              <w:rPr>
+                <w:noProof/>
+                <w:webHidden/>
+              </w:rPr>
+            </w:r>
+            <w:r>
+              <w:rPr>
+                <w:noProof/>
+                <w:webHidden/>
+              </w:rPr>
+              <w:fldChar w:fldCharType="separate"/>
+            </w:r>
+            <w:r>
+              <w:rPr>
+                <w:noProof/>
+                <w:webHidden/>
+              </w:rPr>
+              <w:t>5</w:t>
+            </w:r>
+            <w:r>
+              <w:rPr>
+                <w:noProof/>
+                <w:webHidden/>
+              </w:rPr>
+              <w:fldChar w:fldCharType="end"/>
+            </w:r>
+          </w:hyperlink>
+        </w:p>
+        <w:p>
+          <w:pPr>
             <w:jc w:val="both"/>
             <w:rPr>
               <w:rFonts w:eastAsiaTheme="minorEastAsia"/>
@@ -675,7 +1091,7 @@
       <w:pPr>
         <w:pStyle w:val="Titre1"/>
       </w:pPr>
-      <w:bookmarkStart w:id="0" w:name="_Toc211810322"/>
+      <w:bookmarkStart w:id="0" w:name="_Toc211811982"/>
       <w:r>
         <w:t>1) Contexte métier minimal et rôle utilisateur</w:t>
       </w:r>
@@ -754,7 +1170,7 @@
       <w:pPr>
         <w:pStyle w:val="Titre1"/>
       </w:pPr>
-      <w:bookmarkStart w:id="1" w:name="_Toc211810323"/>
+      <w:bookmarkStart w:id="1" w:name="_Toc211811983"/>
       <w:r>
         <w:t>2) Questions métier → types de requêtes (ce qu’on cherche et pourquoi)</w:t>
       </w:r>
@@ -762,468 +1178,887 @@
     </w:p>
     <w:p>
       <w:pPr>
-        <w:ind w:firstLine="360"/>
+        <w:pStyle w:val="Titre2"/>
+      </w:pPr>
+      <w:bookmarkStart w:id="2" w:name="_Toc211811984"/>
+      <w:r>
+        <w:t>Projections / Sélections (Q1 → Q5 + liste DISTINCT)</w:t>
+      </w:r>
+      <w:bookmarkEnd w:id="2"/>
+    </w:p>
+    <w:p>
+      <w:r>
         <w:rPr>
           <w:b/>
           <w:bCs/>
         </w:rPr>
-      </w:pPr>
+        <w:t>Objectif</w:t>
+      </w:r>
+      <w:r>
+        <w:t xml:space="preserve"> : obtenir vite des listes “actionnables” pour l’intendance et la régulation.</w:t>
+      </w:r>
+    </w:p>
+    <w:p>
+      <w:pPr>
+        <w:numPr>
+          <w:ilvl w:val="0"/>
+          <w:numId w:val="20"/>
+        </w:numPr>
+      </w:pPr>
+      <w:r>
+        <w:t>Q1 (royaumes pacifiques, triés par richesse, LIMIT 10) : repérer les contributeurs fiscaux “prioritaires”.</w:t>
+      </w:r>
+    </w:p>
+    <w:p>
+      <w:pPr>
+        <w:numPr>
+          <w:ilvl w:val="0"/>
+          <w:numId w:val="20"/>
+        </w:numPr>
+      </w:pPr>
+      <w:r>
+        <w:t>Q2 (métiers contenant “mage”, LIKE) : balisage des professions à surveiller (magie).</w:t>
+      </w:r>
+    </w:p>
+    <w:p>
+      <w:pPr>
+        <w:numPr>
+          <w:ilvl w:val="0"/>
+          <w:numId w:val="20"/>
+        </w:numPr>
+      </w:pPr>
+      <w:r>
+        <w:t xml:space="preserve">Q3 (espèces </w:t>
+      </w:r>
+      <w:proofErr w:type="spellStart"/>
+      <w:r>
+        <w:t>sapientes</w:t>
+      </w:r>
+      <w:proofErr w:type="spellEnd"/>
+      <w:r>
+        <w:t>) : clarifie “qui est gouvernable” au sens des espèces intelligentes.</w:t>
+      </w:r>
+    </w:p>
+    <w:p>
+      <w:pPr>
+        <w:numPr>
+          <w:ilvl w:val="0"/>
+          <w:numId w:val="20"/>
+        </w:numPr>
+      </w:pPr>
+      <w:r>
+        <w:t>Q4 (ressources à “aura magique”, LIKE) : matière première pour taxes/contrôles.</w:t>
+      </w:r>
+    </w:p>
+    <w:p>
+      <w:pPr>
+        <w:numPr>
+          <w:ilvl w:val="0"/>
+          <w:numId w:val="20"/>
+        </w:numPr>
+      </w:pPr>
+      <w:r>
+        <w:t xml:space="preserve">Q5 (royaumes de richesse moyenne via BETWEEN 50000 AND 80000) : on a </w:t>
+      </w:r>
+      <w:r>
+        <w:t>introduit</w:t>
+      </w:r>
+      <w:r>
+        <w:t xml:space="preserve"> BETWEEN ici pour montrer la palette d’opérateurs ; ça reste lisible et pertinent.</w:t>
+      </w:r>
+    </w:p>
+    <w:p>
+      <w:pPr>
+        <w:numPr>
+          <w:ilvl w:val="0"/>
+          <w:numId w:val="20"/>
+        </w:numPr>
+      </w:pPr>
+      <w:r>
+        <w:t>DISTINCT (rôles de combat) : une vue synthétique de la typologie de classes.</w:t>
+      </w:r>
+    </w:p>
+    <w:p>
+      <w:r>
+        <w:br w:type="page"/>
+      </w:r>
+    </w:p>
+    <w:p>
+      <w:pPr>
+        <w:pStyle w:val="Titre2"/>
+      </w:pPr>
+      <w:bookmarkStart w:id="3" w:name="_Toc211811985"/>
+      <w:r>
+        <w:lastRenderedPageBreak/>
+        <w:t>Agrégations (Q6 → Q10 + guildes/classes)</w:t>
+      </w:r>
+      <w:bookmarkEnd w:id="3"/>
+    </w:p>
+    <w:p>
       <w:r>
         <w:rPr>
           <w:b/>
           <w:bCs/>
         </w:rPr>
-        <w:t>A. Projections / Sélections (filtrer &amp; lister vite)</w:t>
+        <w:t>Objectif</w:t>
+      </w:r>
+      <w:r>
+        <w:t xml:space="preserve"> : fournir des indicateurs au Roi, pas juste des listes.</w:t>
       </w:r>
     </w:p>
     <w:p>
       <w:pPr>
-        <w:ind w:firstLine="360"/>
-      </w:pPr>
-      <w:r>
-        <w:t xml:space="preserve">Problème : l’Archiviste doit rapidement repérer </w:t>
+        <w:numPr>
+          <w:ilvl w:val="0"/>
+          <w:numId w:val="20"/>
+        </w:numPr>
+      </w:pPr>
+      <w:r>
+        <w:t>Q6 (moyenne des richesses) : thermomètre macro des domaines.</w:t>
+      </w:r>
+    </w:p>
+    <w:p>
+      <w:pPr>
+        <w:numPr>
+          <w:ilvl w:val="0"/>
+          <w:numId w:val="20"/>
+        </w:numPr>
+      </w:pPr>
+      <w:r>
+        <w:t xml:space="preserve">Q7 (compte des espèces </w:t>
+      </w:r>
+      <w:proofErr w:type="spellStart"/>
+      <w:r>
+        <w:t>sapientes</w:t>
+      </w:r>
+      <w:proofErr w:type="spellEnd"/>
+      <w:r>
+        <w:t>) : ordre de grandeur de la population “pensante”.</w:t>
+      </w:r>
+    </w:p>
+    <w:p>
+      <w:pPr>
+        <w:numPr>
+          <w:ilvl w:val="0"/>
+          <w:numId w:val="20"/>
+        </w:numPr>
+      </w:pPr>
+      <w:r>
+        <w:t>Q8 (ressources par initiale, GROUP BY + HAVING &gt; 3) : petit contrôle de volumétrie (utile pour montrer HAVING).</w:t>
+      </w:r>
+    </w:p>
+    <w:p>
+      <w:pPr>
+        <w:numPr>
+          <w:ilvl w:val="0"/>
+          <w:numId w:val="20"/>
+        </w:numPr>
+      </w:pPr>
+      <w:r>
+        <w:t>Q9 (“de la” dans les lignées) : exemple d’agrégat sémantique simple (filtre lexical).</w:t>
+      </w:r>
+    </w:p>
+    <w:p>
+      <w:pPr>
+        <w:numPr>
+          <w:ilvl w:val="0"/>
+          <w:numId w:val="20"/>
+        </w:numPr>
+      </w:pPr>
+      <w:r>
+        <w:t>Q10 (somme d’or des royaumes “paix”) : estimation du trésor “stabilisé”.</w:t>
+      </w:r>
+    </w:p>
+    <w:p>
+      <w:pPr>
+        <w:numPr>
+          <w:ilvl w:val="0"/>
+          <w:numId w:val="20"/>
+        </w:numPr>
+      </w:pPr>
+      <w:r>
+        <w:t xml:space="preserve">Guildes ≥ 3 membres / Classes par rôle : </w:t>
       </w:r>
       <w:r>
         <w:rPr>
           <w:i/>
           <w:iCs/>
         </w:rPr>
-        <w:t>qui taxer / qui surveiller</w:t>
-      </w:r>
-      <w:r>
-        <w:t>.</w:t>
-      </w:r>
-      <w:r>
-        <w:br/>
-        <w:t>Notre approche (5 requêtes) :</w:t>
+        <w:t>santé</w:t>
+      </w:r>
+      <w:r>
+        <w:t xml:space="preserve"> des organisations et équilibre des profils (DPS/Tank/Soin/Support).</w:t>
       </w:r>
     </w:p>
     <w:p>
       <w:pPr>
-        <w:numPr>
-          <w:ilvl w:val="0"/>
-          <w:numId w:val="17"/>
-        </w:numPr>
-      </w:pPr>
-      <w:r>
-        <w:t>Lister les royaumes pacifiques et trier par richesse (repérer les gros contributeurs potentiels).</w:t>
-      </w:r>
+        <w:pStyle w:val="Titre2"/>
+      </w:pPr>
+      <w:bookmarkStart w:id="4" w:name="_Toc211811986"/>
+      <w:r>
+        <w:t>Jointures (Q11 → Q15 + variantes)</w:t>
+      </w:r>
+      <w:bookmarkEnd w:id="4"/>
     </w:p>
     <w:p>
-      <w:pPr>
-        <w:numPr>
-          <w:ilvl w:val="0"/>
-          <w:numId w:val="17"/>
-        </w:numPr>
-      </w:pPr>
-      <w:r>
-        <w:t>Trouver les métiers liés à la magie (repérage réglementaire via LIKE).</w:t>
-      </w:r>
-    </w:p>
-    <w:p>
-      <w:pPr>
-        <w:numPr>
-          <w:ilvl w:val="0"/>
-          <w:numId w:val="17"/>
-        </w:numPr>
-      </w:pPr>
-      <w:r>
-        <w:t>Dresser la liste DISTINCT des rôles de classes (vue synthétique des profils de combat).</w:t>
-      </w:r>
-    </w:p>
-    <w:p>
-      <w:pPr>
-        <w:numPr>
-          <w:ilvl w:val="0"/>
-          <w:numId w:val="17"/>
-        </w:numPr>
-      </w:pPr>
-      <w:r>
-        <w:t>Relever les ressources “magiques” (base pour taxes spécifiques).</w:t>
-      </w:r>
-    </w:p>
-    <w:p>
-      <w:pPr>
-        <w:numPr>
-          <w:ilvl w:val="0"/>
-          <w:numId w:val="17"/>
-        </w:numPr>
-      </w:pPr>
-      <w:r>
-        <w:t>Repérer les royaumes “moyens” (borne basse/haute sans BETWEEN, pour montrer la maîtrise des opérateurs).</w:t>
-      </w:r>
-      <w:r>
-        <w:br/>
-      </w:r>
-    </w:p>
-    <w:p>
-      <w:pPr>
+      <w:r>
         <w:rPr>
           <w:b/>
           <w:bCs/>
         </w:rPr>
-      </w:pPr>
+        <w:t>Objectif</w:t>
+      </w:r>
+      <w:r>
+        <w:t xml:space="preserve"> : naviguer proprement entre référentiels et n–n, en diversifiant les types de jointures.</w:t>
+      </w:r>
+    </w:p>
+    <w:p>
+      <w:pPr>
+        <w:numPr>
+          <w:ilvl w:val="0"/>
+          <w:numId w:val="20"/>
+        </w:numPr>
+      </w:pPr>
+      <w:r>
+        <w:t>Q11 INNER JOIN (Personnage ↔ Royaume) : registre d’origine.</w:t>
+      </w:r>
+    </w:p>
+    <w:p>
+      <w:pPr>
+        <w:numPr>
+          <w:ilvl w:val="0"/>
+          <w:numId w:val="20"/>
+        </w:numPr>
+      </w:pPr>
+      <w:r>
+        <w:t xml:space="preserve">Q12 LEFT JOIN (Personnage ↔ Lignée) : on voit ceux sans lignée (utile en data </w:t>
+      </w:r>
+      <w:proofErr w:type="spellStart"/>
+      <w:r>
+        <w:t>quality</w:t>
+      </w:r>
+      <w:proofErr w:type="spellEnd"/>
+      <w:r>
+        <w:t>).</w:t>
+      </w:r>
+    </w:p>
+    <w:p>
+      <w:pPr>
+        <w:numPr>
+          <w:ilvl w:val="0"/>
+          <w:numId w:val="20"/>
+        </w:numPr>
+      </w:pPr>
+      <w:r>
+        <w:t>Q13 JOIN (</w:t>
+      </w:r>
+      <w:proofErr w:type="spellStart"/>
+      <w:r>
+        <w:t>RoyaumeRessource</w:t>
+      </w:r>
+      <w:proofErr w:type="spellEnd"/>
+      <w:r>
+        <w:t xml:space="preserve"> ↔ Ressource ↔ Royaume) : vue standard “ressource par royaume”.</w:t>
+      </w:r>
+    </w:p>
+    <w:p>
+      <w:pPr>
+        <w:numPr>
+          <w:ilvl w:val="0"/>
+          <w:numId w:val="20"/>
+        </w:numPr>
+      </w:pPr>
+      <w:r>
+        <w:t>Variante RIGHT JOIN (même tableau “par la droite”) : on montre une autre manière d’arriver au même résultat, pour satisfaire “joins variés”.</w:t>
+      </w:r>
+    </w:p>
+    <w:p>
+      <w:pPr>
+        <w:numPr>
+          <w:ilvl w:val="0"/>
+          <w:numId w:val="20"/>
+        </w:numPr>
+      </w:pPr>
+      <w:r>
+        <w:t>Q14 (</w:t>
+      </w:r>
+      <w:proofErr w:type="spellStart"/>
+      <w:r>
+        <w:t>PersonnageClasse</w:t>
+      </w:r>
+      <w:proofErr w:type="spellEnd"/>
+      <w:r>
+        <w:t xml:space="preserve"> avec niveaux) : rattache les compétences combat à des individus.</w:t>
+      </w:r>
+    </w:p>
+    <w:p>
+      <w:pPr>
+        <w:numPr>
+          <w:ilvl w:val="0"/>
+          <w:numId w:val="20"/>
+        </w:numPr>
+      </w:pPr>
+      <w:r>
+        <w:t>Q15 (Guildes ↔ Membres) : le “</w:t>
+      </w:r>
+      <w:proofErr w:type="spellStart"/>
+      <w:r>
+        <w:t>who’s</w:t>
+      </w:r>
+      <w:proofErr w:type="spellEnd"/>
+      <w:r>
+        <w:t xml:space="preserve"> </w:t>
+      </w:r>
+      <w:proofErr w:type="spellStart"/>
+      <w:r>
+        <w:t>who</w:t>
+      </w:r>
+      <w:proofErr w:type="spellEnd"/>
+      <w:r>
+        <w:t>” des organisations.</w:t>
+      </w:r>
+    </w:p>
+    <w:p>
+      <w:pPr>
+        <w:numPr>
+          <w:ilvl w:val="0"/>
+          <w:numId w:val="20"/>
+        </w:numPr>
+      </w:pPr>
+      <w:r>
+        <w:t xml:space="preserve">CROSS JOIN (rôles × types de métiers) : matrice conceptuelle pour les </w:t>
+      </w:r>
+      <w:proofErr w:type="spellStart"/>
+      <w:r>
+        <w:t>planifs</w:t>
+      </w:r>
+      <w:proofErr w:type="spellEnd"/>
+      <w:r>
+        <w:t xml:space="preserve"> de formation/affectation.</w:t>
+      </w:r>
+    </w:p>
+    <w:p>
+      <w:pPr>
+        <w:pStyle w:val="Titre2"/>
+      </w:pPr>
+      <w:bookmarkStart w:id="5" w:name="_Toc211811987"/>
+      <w:r>
+        <w:t>Sous-requêtes (Q16 → fin) : EXISTS, NOT EXISTS, ANY, ALL, comparaisons</w:t>
+      </w:r>
+      <w:bookmarkEnd w:id="5"/>
+    </w:p>
+    <w:p>
       <w:r>
         <w:rPr>
           <w:b/>
           <w:bCs/>
         </w:rPr>
-        <w:br w:type="page"/>
+        <w:t>Objectif</w:t>
+      </w:r>
+      <w:r>
+        <w:t xml:space="preserve"> : exprimer des règles “métiers” naturelles (exister / ne pas exister, être au-dessus d’une moyenne locale).</w:t>
       </w:r>
     </w:p>
     <w:p>
       <w:pPr>
-        <w:ind w:firstLine="360"/>
+        <w:numPr>
+          <w:ilvl w:val="0"/>
+          <w:numId w:val="20"/>
+        </w:numPr>
+      </w:pPr>
+      <w:r>
+        <w:t>Q16 (plus riches que la moyenne + ORDER BY) : priorisation fiscale.</w:t>
+      </w:r>
+    </w:p>
+    <w:p>
+      <w:pPr>
+        <w:numPr>
+          <w:ilvl w:val="0"/>
+          <w:numId w:val="20"/>
+        </w:numPr>
+      </w:pPr>
+      <w:r>
+        <w:t>Q17 (lignées sans descendants) : repérer les “branches mortes”.</w:t>
+      </w:r>
+    </w:p>
+    <w:p>
+      <w:pPr>
+        <w:numPr>
+          <w:ilvl w:val="0"/>
+          <w:numId w:val="20"/>
+        </w:numPr>
+      </w:pPr>
+      <w:r>
+        <w:t>Q18 (métiers non attribués) : trous de couverture dans les filières.</w:t>
+      </w:r>
+    </w:p>
+    <w:p>
+      <w:pPr>
+        <w:numPr>
+          <w:ilvl w:val="0"/>
+          <w:numId w:val="20"/>
+        </w:numPr>
+      </w:pPr>
+      <w:r>
+        <w:t>Q19 (royaumes sans ressource “principale”) et Q20 (royaumes avec ressource “rare”) : double filtre NOT IN / EXISTS pour illustrer deux styles.</w:t>
+      </w:r>
+    </w:p>
+    <w:p>
+      <w:pPr>
+        <w:numPr>
+          <w:ilvl w:val="0"/>
+          <w:numId w:val="20"/>
+        </w:numPr>
+      </w:pPr>
+      <w:r>
+        <w:t>Mana (≥ moyenne d’espèce, ALL) : vrais “héros” à repérer.</w:t>
+      </w:r>
+    </w:p>
+    <w:p>
+      <w:pPr>
+        <w:numPr>
+          <w:ilvl w:val="0"/>
+          <w:numId w:val="20"/>
+        </w:numPr>
+      </w:pPr>
+      <w:r>
+        <w:t>Titres actifs (EXISTS) : statut nobiliaire “en cours”.</w:t>
+      </w:r>
+    </w:p>
+    <w:p>
+      <w:pPr>
+        <w:numPr>
+          <w:ilvl w:val="0"/>
+          <w:numId w:val="20"/>
+        </w:numPr>
+      </w:pPr>
+      <w:r>
+        <w:lastRenderedPageBreak/>
+        <w:t>Santé (maladies) : suivi sanitaire élémentaire.</w:t>
+      </w:r>
+    </w:p>
+    <w:p>
+      <w:pPr>
+        <w:numPr>
+          <w:ilvl w:val="0"/>
+          <w:numId w:val="20"/>
+        </w:numPr>
+      </w:pPr>
+      <w:r>
+        <w:t>Guildes sans bataille (NOT EXISTS) : inactivité opérationnelle.</w:t>
+      </w:r>
+    </w:p>
+    <w:p>
+      <w:pPr>
+        <w:numPr>
+          <w:ilvl w:val="0"/>
+          <w:numId w:val="20"/>
+        </w:numPr>
+      </w:pPr>
+      <w:r>
+        <w:t>Armées &gt; moyenne du royaume (ANY + sous-requête corrélée) : focus sur “</w:t>
+      </w:r>
+      <w:proofErr w:type="spellStart"/>
+      <w:r>
+        <w:t>sur-capacités</w:t>
+      </w:r>
+      <w:proofErr w:type="spellEnd"/>
+      <w:r>
+        <w:t>”.</w:t>
+      </w:r>
+    </w:p>
+    <w:p>
+      <w:pPr>
+        <w:numPr>
+          <w:ilvl w:val="0"/>
+          <w:numId w:val="20"/>
+        </w:numPr>
+      </w:pPr>
+      <w:r>
+        <w:t xml:space="preserve">Expéditions sans membres (NOT EXISTS) : </w:t>
+      </w:r>
+      <w:proofErr w:type="spellStart"/>
+      <w:r>
+        <w:t>housekeeping</w:t>
+      </w:r>
+      <w:proofErr w:type="spellEnd"/>
+      <w:r>
+        <w:t xml:space="preserve"> (éviter les coquilles vides).</w:t>
+      </w:r>
+    </w:p>
+    <w:p>
+      <w:pPr>
+        <w:numPr>
+          <w:ilvl w:val="0"/>
+          <w:numId w:val="20"/>
+        </w:numPr>
+      </w:pPr>
+      <w:r>
         <w:rPr>
           <w:b/>
           <w:bCs/>
         </w:rPr>
-      </w:pPr>
+        <w:t>Note</w:t>
+      </w:r>
       <w:r>
         <w:rPr>
           <w:b/>
           <w:bCs/>
         </w:rPr>
-        <w:lastRenderedPageBreak/>
-        <w:t>B. Agrégations (mesurer &amp; comparer)</w:t>
-      </w:r>
-    </w:p>
-    <w:p>
-      <w:pPr>
-        <w:ind w:firstLine="360"/>
-      </w:pPr>
-      <w:r>
-        <w:t>Problème : prendre des décisions sans chiffres n’a pas de sens.</w:t>
-      </w:r>
-      <w:r>
-        <w:br/>
-        <w:t>Notre approche (5 requêtes) :</w:t>
-      </w:r>
-    </w:p>
-    <w:p>
-      <w:pPr>
-        <w:numPr>
-          <w:ilvl w:val="0"/>
-          <w:numId w:val="18"/>
-        </w:numPr>
-      </w:pPr>
-      <w:r>
-        <w:t>Moyenne des richesses (niveau macro).</w:t>
-      </w:r>
-    </w:p>
-    <w:p>
-      <w:pPr>
-        <w:numPr>
-          <w:ilvl w:val="0"/>
-          <w:numId w:val="18"/>
-        </w:numPr>
-      </w:pPr>
-      <w:r>
-        <w:t xml:space="preserve">Compte des espèces </w:t>
-      </w:r>
-      <w:proofErr w:type="spellStart"/>
-      <w:r>
-        <w:t>sapientes</w:t>
-      </w:r>
-      <w:proofErr w:type="spellEnd"/>
-      <w:r>
-        <w:t xml:space="preserve"> (population “intelligente” à gouverner).</w:t>
-      </w:r>
-    </w:p>
-    <w:p>
-      <w:pPr>
-        <w:numPr>
-          <w:ilvl w:val="0"/>
-          <w:numId w:val="18"/>
-        </w:numPr>
-      </w:pPr>
-      <w:r>
-        <w:t xml:space="preserve">Répartition des ressources par initiale avec GROUP BY + HAVING (simple, lisible, conforme </w:t>
-      </w:r>
-      <w:r>
-        <w:t xml:space="preserve">aux </w:t>
-      </w:r>
-      <w:r>
-        <w:t>consignes).</w:t>
-      </w:r>
-    </w:p>
-    <w:p>
-      <w:pPr>
-        <w:numPr>
-          <w:ilvl w:val="0"/>
-          <w:numId w:val="18"/>
-        </w:numPr>
-      </w:pPr>
-      <w:r>
-        <w:t>Effectifs par guilde (filtrage &gt;= 3 pour repérer les organisations actives).</w:t>
-      </w:r>
-    </w:p>
-    <w:p>
-      <w:pPr>
-        <w:numPr>
-          <w:ilvl w:val="0"/>
-          <w:numId w:val="18"/>
-        </w:numPr>
-      </w:pPr>
-      <w:r>
-        <w:t>Nombre de classes par rôle (équilibre DPS/Tank/Soin/Support).</w:t>
-      </w:r>
-      <w:r>
-        <w:br/>
-        <w:t xml:space="preserve">Idée clé : l’Archiviste obtient un tableau de bord minimal pour briefer le Roi, en s’appuyant sur nos PK/FK et index de </w:t>
-      </w:r>
-      <w:r>
-        <w:t>jointure.</w:t>
-      </w:r>
-    </w:p>
-    <w:p>
-      <w:pPr>
-        <w:ind w:firstLine="360"/>
+        <w:t>s</w:t>
+      </w:r>
+      <w:r>
+        <w:t xml:space="preserve"> : </w:t>
+      </w:r>
+      <w:r>
         <w:rPr>
           <w:b/>
           <w:bCs/>
         </w:rPr>
-      </w:pPr>
+        <w:t>Q17</w:t>
+      </w:r>
+      <w:r>
+        <w:t xml:space="preserve"> et </w:t>
+      </w:r>
       <w:r>
         <w:rPr>
           <w:b/>
           <w:bCs/>
         </w:rPr>
-        <w:t>C. Jointures (diversifier comme demandé)</w:t>
-      </w:r>
-    </w:p>
-    <w:p>
-      <w:pPr>
-        <w:ind w:firstLine="360"/>
-      </w:pPr>
-      <w:r>
-        <w:t>Problème : naviguer entre référentiels et relations n–n.</w:t>
-      </w:r>
-      <w:r>
-        <w:br/>
-        <w:t>Notre approche (5 requêtes) :</w:t>
-      </w:r>
-    </w:p>
-    <w:p>
-      <w:pPr>
-        <w:numPr>
-          <w:ilvl w:val="0"/>
-          <w:numId w:val="19"/>
-        </w:numPr>
-      </w:pPr>
-      <w:r>
-        <w:t>INNER JOIN (</w:t>
-      </w:r>
-      <w:proofErr w:type="spellStart"/>
-      <w:r>
-        <w:t>Personnage↔Royaume</w:t>
-      </w:r>
-      <w:proofErr w:type="spellEnd"/>
-      <w:r>
-        <w:t>) : registre d’origine.</w:t>
-      </w:r>
-    </w:p>
-    <w:p>
-      <w:pPr>
-        <w:numPr>
-          <w:ilvl w:val="0"/>
-          <w:numId w:val="19"/>
-        </w:numPr>
-      </w:pPr>
-      <w:r>
-        <w:t>LEFT JOIN (</w:t>
-      </w:r>
-      <w:proofErr w:type="spellStart"/>
-      <w:r>
-        <w:t>Personnage↔Lignée</w:t>
-      </w:r>
-      <w:proofErr w:type="spellEnd"/>
-      <w:r>
-        <w:t>) : montrer les persos sans lignée (données manquantes mais utiles).</w:t>
-      </w:r>
-    </w:p>
-    <w:p>
-      <w:pPr>
-        <w:numPr>
-          <w:ilvl w:val="0"/>
-          <w:numId w:val="19"/>
-        </w:numPr>
-      </w:pPr>
-      <w:r>
-        <w:t>RIGHT JOIN (</w:t>
-      </w:r>
-      <w:proofErr w:type="spellStart"/>
-      <w:r>
-        <w:t>Ressource↔RoyaumeRessource↔Royaume</w:t>
-      </w:r>
-      <w:proofErr w:type="spellEnd"/>
-      <w:r>
-        <w:t>) : rattacher disponibilité/importance par royaume.</w:t>
-      </w:r>
-    </w:p>
-    <w:p>
-      <w:pPr>
-        <w:numPr>
-          <w:ilvl w:val="0"/>
-          <w:numId w:val="19"/>
-        </w:numPr>
-      </w:pPr>
-      <w:r>
-        <w:t>CROSS JOIN (</w:t>
-      </w:r>
-      <w:proofErr w:type="spellStart"/>
-      <w:r>
-        <w:t>Classe×Métier</w:t>
-      </w:r>
-      <w:proofErr w:type="spellEnd"/>
-      <w:r>
-        <w:t>) : vision cartésienne contrôlée (utile pour matrices “profils × filières”).</w:t>
-      </w:r>
-    </w:p>
-    <w:p>
-      <w:pPr>
-        <w:numPr>
-          <w:ilvl w:val="0"/>
-          <w:numId w:val="19"/>
-        </w:numPr>
-      </w:pPr>
-      <w:r>
-        <w:t>FULL OUTER JOIN (émulé) : UNION d’un LEFT et d’un RIGHT pour lister toutes les guildes et tous les membres, même isolés (MySQL ne fournit pas FULL OUTER natif, on documente la solution).</w:t>
-      </w:r>
-    </w:p>
-    <w:p>
-      <w:pPr>
+        <w:t>Q18</w:t>
+      </w:r>
+      <w:r>
+        <w:t xml:space="preserve"> utilisent NOT IN. Si une sous-requête peut renvoyer des </w:t>
+      </w:r>
+      <w:r>
         <w:rPr>
           <w:b/>
           <w:bCs/>
         </w:rPr>
-      </w:pPr>
+        <w:t>NULL</w:t>
+      </w:r>
+      <w:r>
+        <w:t xml:space="preserve">, NOT IN peut conduire à “aucun résultat” (3-valued </w:t>
+      </w:r>
+      <w:proofErr w:type="spellStart"/>
+      <w:r>
+        <w:t>logic</w:t>
+      </w:r>
+      <w:proofErr w:type="spellEnd"/>
+      <w:r>
+        <w:t xml:space="preserve">). Dans nos données d’insertion, </w:t>
+      </w:r>
+      <w:proofErr w:type="spellStart"/>
+      <w:r>
+        <w:t>lignee_id</w:t>
+      </w:r>
+      <w:proofErr w:type="spellEnd"/>
+      <w:r>
+        <w:t xml:space="preserve"> est géré proprement ; sinon, on passerait en </w:t>
+      </w:r>
       <w:r>
         <w:rPr>
           <w:b/>
           <w:bCs/>
         </w:rPr>
-        <w:br w:type="page"/>
-      </w:r>
+        <w:t>NOT EXISTS</w:t>
+      </w:r>
+      <w:r>
+        <w:t xml:space="preserve"> :</w:t>
+      </w:r>
+      <w:r>
+        <w:br/>
+      </w:r>
+      <w:r>
+        <w:rPr>
+          <w:i/>
+          <w:iCs/>
+        </w:rPr>
+        <w:t>Exemple</w:t>
+      </w:r>
+      <w:r>
+        <w:t xml:space="preserve"> (Q17 robuste) :</w:t>
+      </w:r>
+      <w:r>
+        <w:br/>
+        <w:t xml:space="preserve">WHERE NOT EXISTS (SELECT 1 FROM Personnage p WHERE </w:t>
+      </w:r>
+      <w:proofErr w:type="spellStart"/>
+      <w:r>
+        <w:t>p.lignee_id</w:t>
+      </w:r>
+      <w:proofErr w:type="spellEnd"/>
+      <w:r>
+        <w:t xml:space="preserve"> = </w:t>
+      </w:r>
+      <w:proofErr w:type="spellStart"/>
+      <w:r>
+        <w:t>Lignee.id_lignee</w:t>
+      </w:r>
+      <w:proofErr w:type="spellEnd"/>
+      <w:r>
+        <w:t>)</w:t>
+      </w:r>
+      <w:r>
+        <w:br/>
+        <w:t xml:space="preserve">Idem pour Q18 avec </w:t>
+      </w:r>
+      <w:proofErr w:type="spellStart"/>
+      <w:r>
+        <w:t>PersonnageMetier</w:t>
+      </w:r>
+      <w:proofErr w:type="spellEnd"/>
+      <w:r>
+        <w:t>. On garde NOT IN ici pour varier les patterns, mais on connaît la limite.</w:t>
+      </w:r>
+    </w:p>
+    <w:p/>
+    <w:p>
+      <w:pPr>
+        <w:pStyle w:val="Titre1"/>
+      </w:pPr>
+      <w:bookmarkStart w:id="6" w:name="_Toc211811988"/>
+      <w:r>
+        <w:t>Résumé :</w:t>
+      </w:r>
+      <w:bookmarkEnd w:id="6"/>
     </w:p>
     <w:p>
-      <w:pPr>
-        <w:ind w:firstLine="360"/>
+      <w:r>
+        <w:t>L’Archiviste royal travaille sur trois grands axes de décision :</w:t>
+      </w:r>
+    </w:p>
+    <w:p>
+      <w:pPr>
+        <w:numPr>
+          <w:ilvl w:val="0"/>
+          <w:numId w:val="28"/>
+        </w:numPr>
+      </w:pPr>
+      <w:r>
         <w:rPr>
           <w:b/>
           <w:bCs/>
         </w:rPr>
+        <w:t>La richesse et les ressources du royaume</w:t>
+      </w:r>
+      <w:r>
+        <w:br/>
+        <w:t>connaître la distribution de l’or, les royaumes prospères, les ressources rares et les secteurs en déclin.</w:t>
+      </w:r>
+      <w:r>
+        <w:br/>
+        <w:t>Ces informations sont essentielles pour orienter la fiscalité et les alliances économiques.</w:t>
+      </w:r>
+    </w:p>
+    <w:p>
+      <w:pPr>
+        <w:numPr>
+          <w:ilvl w:val="0"/>
+          <w:numId w:val="28"/>
+        </w:numPr>
       </w:pPr>
       <w:r>
         <w:rPr>
           <w:b/>
           <w:bCs/>
         </w:rPr>
-        <w:lastRenderedPageBreak/>
-        <w:t>D. Sous-requêtes (EXISTS / ANY / ALL, comparaisons à une moyenne)</w:t>
+        <w:t>La population et la structure sociale</w:t>
+      </w:r>
+      <w:r>
+        <w:br/>
+        <w:t>recenser les peuples, les lignées nobles, les métiers et les classes de combat.</w:t>
+      </w:r>
+      <w:r>
+        <w:br/>
+        <w:t>L’objectif est de mieux organiser la société, repérer les manques de formation, et suivre la noblesse active.</w:t>
       </w:r>
     </w:p>
     <w:p>
       <w:pPr>
-        <w:ind w:firstLine="360"/>
-      </w:pPr>
-      <w:r>
-        <w:t>Problème : exprimer des règles “métiers” naturelles (existe/n’existe pas, au-dessus d’un seuil relatif).</w:t>
+        <w:numPr>
+          <w:ilvl w:val="0"/>
+          <w:numId w:val="28"/>
+        </w:numPr>
+      </w:pPr>
+      <w:r>
+        <w:rPr>
+          <w:b/>
+          <w:bCs/>
+        </w:rPr>
+        <w:t>La sécurité et la santé du continent</w:t>
       </w:r>
       <w:r>
         <w:br/>
-        <w:t>Notre approche (≥5 requêtes, on en a fait + pour couvrir large) :</w:t>
+        <w:t>analyser les guildes, les armées, les expéditions et les maladies.</w:t>
+      </w:r>
+      <w:r>
+        <w:br/>
+        <w:t>Ces données servent à évaluer la force militaire, la cohésion des organisations, et les risques sanitaires.</w:t>
       </w:r>
     </w:p>
     <w:p>
-      <w:pPr>
-        <w:numPr>
-          <w:ilvl w:val="0"/>
-          <w:numId w:val="20"/>
-        </w:numPr>
-      </w:pPr>
-      <w:r>
-        <w:t>Royaumes &gt; moyenne de richesse (comparaison à sous-requête + ORDER BY).</w:t>
+      <w:r>
+        <w:t>En résumé, le Roi a besoin d’une vue complète de son royaume : richesse, population, forces, faiblesses.</w:t>
+      </w:r>
+      <w:r>
+        <w:br/>
+        <w:t>Et l’Archiviste, donc nous dans le scénario, doit être capable de répondre rapidement à toutes ces questions grâce au SQL.</w:t>
       </w:r>
     </w:p>
     <w:p>
-      <w:pPr>
-        <w:numPr>
-          <w:ilvl w:val="0"/>
-          <w:numId w:val="20"/>
-        </w:numPr>
-      </w:pPr>
-      <w:r>
-        <w:t>NOT EXISTS : lignées sans descendant ; métiers non attribués (vérifications d’intégrité “métiers”).</w:t>
+      <w:r>
+        <w:br w:type="page"/>
       </w:r>
     </w:p>
     <w:p>
       <w:pPr>
-        <w:numPr>
-          <w:ilvl w:val="0"/>
-          <w:numId w:val="20"/>
-        </w:numPr>
-      </w:pPr>
-      <w:r>
-        <w:t>EXISTS : royaumes avec ressource rare ; personnages avec titre actif.</w:t>
-      </w:r>
+        <w:pStyle w:val="Titre1"/>
+      </w:pPr>
+      <w:bookmarkStart w:id="7" w:name="_Toc211811989"/>
+      <w:r>
+        <w:lastRenderedPageBreak/>
+        <w:t>Ce qu’on a fait en conséquence</w:t>
+      </w:r>
+      <w:bookmarkEnd w:id="7"/>
     </w:p>
     <w:p>
-      <w:pPr>
-        <w:numPr>
-          <w:ilvl w:val="0"/>
-          <w:numId w:val="20"/>
-        </w:numPr>
-      </w:pPr>
-      <w:r>
-        <w:t>Santé : liste des personnages malades (jointure + tri par maladie).</w:t>
+      <w:r>
+        <w:t>Pour répondre à ces besoins, on a structuré nos requêtes en quatre grands ensembles, chacun répondant à une utilité bien précise.</w:t>
       </w:r>
     </w:p>
     <w:p>
       <w:pPr>
-        <w:numPr>
-          <w:ilvl w:val="0"/>
-          <w:numId w:val="20"/>
-        </w:numPr>
-      </w:pPr>
-      <w:r>
-        <w:t>NOT EXISTS : guildes sans bataille (alerte “inactivité”).</w:t>
+        <w:rPr>
+          <w:b/>
+          <w:bCs/>
+        </w:rPr>
+      </w:pPr>
+      <w:r>
+        <w:rPr>
+          <w:b/>
+          <w:bCs/>
+        </w:rPr>
+        <w:t>1. Projections et sélections : “voir et filtrer”</w:t>
       </w:r>
     </w:p>
     <w:p>
-      <w:pPr>
-        <w:numPr>
-          <w:ilvl w:val="0"/>
-          <w:numId w:val="20"/>
-        </w:numPr>
-      </w:pPr>
-      <w:r>
-        <w:t>ANY : armées au-dessus de la moyenne de leur propre royaume (comparaison corrélée).</w:t>
+      <w:r>
+        <w:t>On a commencé par extraire les informations de base : les royaumes les plus riches, les métiers liés à la magie, les espèces intelligentes, ou encore les ressources particulières.</w:t>
+      </w:r>
+      <w:r>
+        <w:br/>
+        <w:t>Ces requêtes servent à identifier et comparer rapidement les entités du monde.</w:t>
+      </w:r>
+      <w:r>
+        <w:br/>
+        <w:t xml:space="preserve">Elles posent la base du rapport : </w:t>
+      </w:r>
+      <w:r>
+        <w:rPr>
+          <w:i/>
+          <w:iCs/>
+        </w:rPr>
+        <w:t>qui possède quoi, et où ?</w:t>
       </w:r>
     </w:p>
     <w:p>
       <w:pPr>
-        <w:numPr>
-          <w:ilvl w:val="0"/>
-          <w:numId w:val="20"/>
-        </w:numPr>
-      </w:pPr>
-      <w:r>
-        <w:t>NOT EXISTS : expéditions sans membres (nettoyage “piquenique royal”).</w:t>
+        <w:rPr>
+          <w:b/>
+          <w:bCs/>
+        </w:rPr>
+      </w:pPr>
+      <w:r>
+        <w:rPr>
+          <w:b/>
+          <w:bCs/>
+        </w:rPr>
+        <w:t>2. Fonctions d’agrégation : “mesurer et évaluer”</w:t>
       </w:r>
     </w:p>
     <w:p>
+      <w:r>
+        <w:t>Ensuite, on a calculé des moyennes, des sommes et des comptages.</w:t>
+      </w:r>
+      <w:r>
+        <w:br/>
+        <w:t>Cela donne une vision plus globale du royaume : combien d’or circule, combien d’espèces existent, combien de guildes sont réellement actives.</w:t>
+      </w:r>
+      <w:r>
+        <w:br/>
+        <w:t>Ces indicateurs permettent de prendre des décisions macroéconomiques et d’avoir un tableau de bord clair.</w:t>
+      </w:r>
+    </w:p>
+    <w:p>
+      <w:pPr>
+        <w:rPr>
+          <w:b/>
+          <w:bCs/>
+        </w:rPr>
+      </w:pPr>
+      <w:r>
+        <w:rPr>
+          <w:b/>
+          <w:bCs/>
+        </w:rPr>
+        <w:t>3. Jointures : “lier et croiser les informations”</w:t>
+      </w:r>
+    </w:p>
+    <w:p>
+      <w:r>
+        <w:t>On a relié les tables pour établir des correspondances concrètes : quel personnage appartient à quel royaume, quelles ressources sont liées à quelle région, quelles guildes regroupent quels membres.</w:t>
+      </w:r>
+      <w:r>
+        <w:br/>
+        <w:t>L’idée ici était d’obtenir une vue relationnelle complète du monde — indispensable pour gérer les interactions entre royaumes, métiers, lignées et guildes.</w:t>
+      </w:r>
+      <w:r>
+        <w:br/>
+        <w:t>On a volontairement utilisé plusieurs types de jointures (INNER, LEFT, RIGHT, CROSS, FULL OUTER via UNION) pour montrer la variété et répondre au cahier des charges.</w:t>
+      </w:r>
+    </w:p>
+    <w:p>
+      <w:pPr>
+        <w:rPr>
+          <w:b/>
+          <w:bCs/>
+        </w:rPr>
+      </w:pPr>
+      <w:r>
+        <w:rPr>
+          <w:b/>
+          <w:bCs/>
+        </w:rPr>
+        <w:t>4. Sous-requêtes : “analyser et décider”</w:t>
+      </w:r>
+    </w:p>
+    <w:p>
+      <w:r>
+        <w:t>Enfin, on a créé des requêtes plus fines, qui comparent, filtrent ou détectent des cas particuliers.</w:t>
+      </w:r>
+      <w:r>
+        <w:br/>
+        <w:t>On s’en est servi pour repérer les royaumes plus riches que la moyenne, les lignées sans descendants, les métiers sans apprentis, ou les expéditions sans membre.</w:t>
+      </w:r>
+      <w:r>
+        <w:br/>
+        <w:t>Ces requêtes simulent les décisions intelligentes de l’Archiviste : elles permettent d’agir (par exemple : mobiliser une guilde inactive, dissoudre une expédition vide, ou taxer un royaume prospère).</w:t>
+      </w:r>
+    </w:p>
+    <w:p/>
+    <w:p>
       <w:pPr>
         <w:pStyle w:val="Titre1"/>
       </w:pPr>
-      <w:bookmarkStart w:id="2" w:name="_Toc211810324"/>
+      <w:bookmarkStart w:id="8" w:name="_Toc211811990"/>
       <w:r>
         <w:t xml:space="preserve">3) </w:t>
       </w:r>
-      <w:bookmarkEnd w:id="2"/>
       <w:r>
         <w:t>Respect des consignes (Scénario)</w:t>
       </w:r>
+      <w:bookmarkEnd w:id="8"/>
     </w:p>
     <w:p>
       <w:pPr>
@@ -1255,7 +2090,11 @@
         </w:numPr>
       </w:pPr>
       <w:r>
-        <w:t>Il montre les bonnes pratiques SQL : DISTINCT à bon escient, LIKE pour masques, GROUP BY/HAVING, EXISTS/NOT EXISTS, comparaison à la moyenne, ALL/ANY pour exprimer des contraintes relatives, et tri quand l’usage décisionnel l’exige (ex. priorisation fiscale).</w:t>
+        <w:t xml:space="preserve">Il montre les bonnes pratiques SQL : DISTINCT à bon escient, LIKE pour masques, GROUP BY/HAVING, EXISTS/NOT EXISTS, comparaison à la moyenne, ALL/ANY pour </w:t>
+      </w:r>
+      <w:r>
+        <w:lastRenderedPageBreak/>
+        <w:t>exprimer des contraintes relatives, et tri quand l’usage décisionnel l’exige (ex. priorisation fiscale).</w:t>
       </w:r>
     </w:p>
     <w:sectPr>
@@ -2394,6 +3233,155 @@
     </w:lvl>
   </w:abstractNum>
   <w:abstractNum w:abstractNumId="6" w15:restartNumberingAfterBreak="0">
+    <w:nsid w:val="158B1F0B"/>
+    <w:multiLevelType w:val="multilevel"/>
+    <w:tmpl w:val="1B608F22"/>
+    <w:lvl w:ilvl="0">
+      <w:start w:val="1"/>
+      <w:numFmt w:val="bullet"/>
+      <w:lvlText w:val=""/>
+      <w:lvlJc w:val="left"/>
+      <w:pPr>
+        <w:tabs>
+          <w:tab w:val="num" w:pos="720"/>
+        </w:tabs>
+        <w:ind w:left="720" w:hanging="360"/>
+      </w:pPr>
+      <w:rPr>
+        <w:rFonts w:ascii="Symbol" w:hAnsi="Symbol" w:hint="default"/>
+        <w:sz w:val="20"/>
+      </w:rPr>
+    </w:lvl>
+    <w:lvl w:ilvl="1" w:tentative="1">
+      <w:start w:val="1"/>
+      <w:numFmt w:val="bullet"/>
+      <w:lvlText w:val="o"/>
+      <w:lvlJc w:val="left"/>
+      <w:pPr>
+        <w:tabs>
+          <w:tab w:val="num" w:pos="1440"/>
+        </w:tabs>
+        <w:ind w:left="1440" w:hanging="360"/>
+      </w:pPr>
+      <w:rPr>
+        <w:rFonts w:ascii="Courier New" w:hAnsi="Courier New" w:hint="default"/>
+        <w:sz w:val="20"/>
+      </w:rPr>
+    </w:lvl>
+    <w:lvl w:ilvl="2" w:tentative="1">
+      <w:start w:val="1"/>
+      <w:numFmt w:val="bullet"/>
+      <w:lvlText w:val=""/>
+      <w:lvlJc w:val="left"/>
+      <w:pPr>
+        <w:tabs>
+          <w:tab w:val="num" w:pos="2160"/>
+        </w:tabs>
+        <w:ind w:left="2160" w:hanging="360"/>
+      </w:pPr>
+      <w:rPr>
+        <w:rFonts w:ascii="Wingdings" w:hAnsi="Wingdings" w:hint="default"/>
+        <w:sz w:val="20"/>
+      </w:rPr>
+    </w:lvl>
+    <w:lvl w:ilvl="3" w:tentative="1">
+      <w:start w:val="1"/>
+      <w:numFmt w:val="bullet"/>
+      <w:lvlText w:val=""/>
+      <w:lvlJc w:val="left"/>
+      <w:pPr>
+        <w:tabs>
+          <w:tab w:val="num" w:pos="2880"/>
+        </w:tabs>
+        <w:ind w:left="2880" w:hanging="360"/>
+      </w:pPr>
+      <w:rPr>
+        <w:rFonts w:ascii="Wingdings" w:hAnsi="Wingdings" w:hint="default"/>
+        <w:sz w:val="20"/>
+      </w:rPr>
+    </w:lvl>
+    <w:lvl w:ilvl="4" w:tentative="1">
+      <w:start w:val="1"/>
+      <w:numFmt w:val="bullet"/>
+      <w:lvlText w:val=""/>
+      <w:lvlJc w:val="left"/>
+      <w:pPr>
+        <w:tabs>
+          <w:tab w:val="num" w:pos="3600"/>
+        </w:tabs>
+        <w:ind w:left="3600" w:hanging="360"/>
+      </w:pPr>
+      <w:rPr>
+        <w:rFonts w:ascii="Wingdings" w:hAnsi="Wingdings" w:hint="default"/>
+        <w:sz w:val="20"/>
+      </w:rPr>
+    </w:lvl>
+    <w:lvl w:ilvl="5" w:tentative="1">
+      <w:start w:val="1"/>
+      <w:numFmt w:val="bullet"/>
+      <w:lvlText w:val=""/>
+      <w:lvlJc w:val="left"/>
+      <w:pPr>
+        <w:tabs>
+          <w:tab w:val="num" w:pos="4320"/>
+        </w:tabs>
+        <w:ind w:left="4320" w:hanging="360"/>
+      </w:pPr>
+      <w:rPr>
+        <w:rFonts w:ascii="Wingdings" w:hAnsi="Wingdings" w:hint="default"/>
+        <w:sz w:val="20"/>
+      </w:rPr>
+    </w:lvl>
+    <w:lvl w:ilvl="6" w:tentative="1">
+      <w:start w:val="1"/>
+      <w:numFmt w:val="bullet"/>
+      <w:lvlText w:val=""/>
+      <w:lvlJc w:val="left"/>
+      <w:pPr>
+        <w:tabs>
+          <w:tab w:val="num" w:pos="5040"/>
+        </w:tabs>
+        <w:ind w:left="5040" w:hanging="360"/>
+      </w:pPr>
+      <w:rPr>
+        <w:rFonts w:ascii="Wingdings" w:hAnsi="Wingdings" w:hint="default"/>
+        <w:sz w:val="20"/>
+      </w:rPr>
+    </w:lvl>
+    <w:lvl w:ilvl="7" w:tentative="1">
+      <w:start w:val="1"/>
+      <w:numFmt w:val="bullet"/>
+      <w:lvlText w:val=""/>
+      <w:lvlJc w:val="left"/>
+      <w:pPr>
+        <w:tabs>
+          <w:tab w:val="num" w:pos="5760"/>
+        </w:tabs>
+        <w:ind w:left="5760" w:hanging="360"/>
+      </w:pPr>
+      <w:rPr>
+        <w:rFonts w:ascii="Wingdings" w:hAnsi="Wingdings" w:hint="default"/>
+        <w:sz w:val="20"/>
+      </w:rPr>
+    </w:lvl>
+    <w:lvl w:ilvl="8" w:tentative="1">
+      <w:start w:val="1"/>
+      <w:numFmt w:val="bullet"/>
+      <w:lvlText w:val=""/>
+      <w:lvlJc w:val="left"/>
+      <w:pPr>
+        <w:tabs>
+          <w:tab w:val="num" w:pos="6480"/>
+        </w:tabs>
+        <w:ind w:left="6480" w:hanging="360"/>
+      </w:pPr>
+      <w:rPr>
+        <w:rFonts w:ascii="Wingdings" w:hAnsi="Wingdings" w:hint="default"/>
+        <w:sz w:val="20"/>
+      </w:rPr>
+    </w:lvl>
+  </w:abstractNum>
+  <w:abstractNum w:abstractNumId="7" w15:restartNumberingAfterBreak="0">
     <w:nsid w:val="19B4335E"/>
     <w:multiLevelType w:val="multilevel"/>
     <w:tmpl w:val="CD2A48C0"/>
@@ -2542,7 +3530,7 @@
       </w:rPr>
     </w:lvl>
   </w:abstractNum>
-  <w:abstractNum w:abstractNumId="7" w15:restartNumberingAfterBreak="0">
+  <w:abstractNum w:abstractNumId="8" w15:restartNumberingAfterBreak="0">
     <w:nsid w:val="1CAE7678"/>
     <w:multiLevelType w:val="multilevel"/>
     <w:tmpl w:val="897E236A"/>
@@ -2687,7 +3675,7 @@
       </w:rPr>
     </w:lvl>
   </w:abstractNum>
-  <w:abstractNum w:abstractNumId="8" w15:restartNumberingAfterBreak="0">
+  <w:abstractNum w:abstractNumId="9" w15:restartNumberingAfterBreak="0">
     <w:nsid w:val="1D4818AA"/>
     <w:multiLevelType w:val="multilevel"/>
     <w:tmpl w:val="CF00BB18"/>
@@ -2800,7 +3788,7 @@
       </w:pPr>
     </w:lvl>
   </w:abstractNum>
-  <w:abstractNum w:abstractNumId="9" w15:restartNumberingAfterBreak="0">
+  <w:abstractNum w:abstractNumId="10" w15:restartNumberingAfterBreak="0">
     <w:nsid w:val="1ED03A1E"/>
     <w:multiLevelType w:val="multilevel"/>
     <w:tmpl w:val="BD88C1D2"/>
@@ -2949,7 +3937,120 @@
       </w:rPr>
     </w:lvl>
   </w:abstractNum>
-  <w:abstractNum w:abstractNumId="10" w15:restartNumberingAfterBreak="0">
+  <w:abstractNum w:abstractNumId="11" w15:restartNumberingAfterBreak="0">
+    <w:nsid w:val="1EDF04CB"/>
+    <w:multiLevelType w:val="multilevel"/>
+    <w:tmpl w:val="383602C4"/>
+    <w:lvl w:ilvl="0">
+      <w:start w:val="1"/>
+      <w:numFmt w:val="decimal"/>
+      <w:lvlText w:val="%1."/>
+      <w:lvlJc w:val="left"/>
+      <w:pPr>
+        <w:tabs>
+          <w:tab w:val="num" w:pos="720"/>
+        </w:tabs>
+        <w:ind w:left="720" w:hanging="360"/>
+      </w:pPr>
+    </w:lvl>
+    <w:lvl w:ilvl="1" w:tentative="1">
+      <w:start w:val="1"/>
+      <w:numFmt w:val="decimal"/>
+      <w:lvlText w:val="%2."/>
+      <w:lvlJc w:val="left"/>
+      <w:pPr>
+        <w:tabs>
+          <w:tab w:val="num" w:pos="1440"/>
+        </w:tabs>
+        <w:ind w:left="1440" w:hanging="360"/>
+      </w:pPr>
+    </w:lvl>
+    <w:lvl w:ilvl="2" w:tentative="1">
+      <w:start w:val="1"/>
+      <w:numFmt w:val="decimal"/>
+      <w:lvlText w:val="%3."/>
+      <w:lvlJc w:val="left"/>
+      <w:pPr>
+        <w:tabs>
+          <w:tab w:val="num" w:pos="2160"/>
+        </w:tabs>
+        <w:ind w:left="2160" w:hanging="360"/>
+      </w:pPr>
+    </w:lvl>
+    <w:lvl w:ilvl="3" w:tentative="1">
+      <w:start w:val="1"/>
+      <w:numFmt w:val="decimal"/>
+      <w:lvlText w:val="%4."/>
+      <w:lvlJc w:val="left"/>
+      <w:pPr>
+        <w:tabs>
+          <w:tab w:val="num" w:pos="2880"/>
+        </w:tabs>
+        <w:ind w:left="2880" w:hanging="360"/>
+      </w:pPr>
+    </w:lvl>
+    <w:lvl w:ilvl="4" w:tentative="1">
+      <w:start w:val="1"/>
+      <w:numFmt w:val="decimal"/>
+      <w:lvlText w:val="%5."/>
+      <w:lvlJc w:val="left"/>
+      <w:pPr>
+        <w:tabs>
+          <w:tab w:val="num" w:pos="3600"/>
+        </w:tabs>
+        <w:ind w:left="3600" w:hanging="360"/>
+      </w:pPr>
+    </w:lvl>
+    <w:lvl w:ilvl="5" w:tentative="1">
+      <w:start w:val="1"/>
+      <w:numFmt w:val="decimal"/>
+      <w:lvlText w:val="%6."/>
+      <w:lvlJc w:val="left"/>
+      <w:pPr>
+        <w:tabs>
+          <w:tab w:val="num" w:pos="4320"/>
+        </w:tabs>
+        <w:ind w:left="4320" w:hanging="360"/>
+      </w:pPr>
+    </w:lvl>
+    <w:lvl w:ilvl="6" w:tentative="1">
+      <w:start w:val="1"/>
+      <w:numFmt w:val="decimal"/>
+      <w:lvlText w:val="%7."/>
+      <w:lvlJc w:val="left"/>
+      <w:pPr>
+        <w:tabs>
+          <w:tab w:val="num" w:pos="5040"/>
+        </w:tabs>
+        <w:ind w:left="5040" w:hanging="360"/>
+      </w:pPr>
+    </w:lvl>
+    <w:lvl w:ilvl="7" w:tentative="1">
+      <w:start w:val="1"/>
+      <w:numFmt w:val="decimal"/>
+      <w:lvlText w:val="%8."/>
+      <w:lvlJc w:val="left"/>
+      <w:pPr>
+        <w:tabs>
+          <w:tab w:val="num" w:pos="5760"/>
+        </w:tabs>
+        <w:ind w:left="5760" w:hanging="360"/>
+      </w:pPr>
+    </w:lvl>
+    <w:lvl w:ilvl="8" w:tentative="1">
+      <w:start w:val="1"/>
+      <w:numFmt w:val="decimal"/>
+      <w:lvlText w:val="%9."/>
+      <w:lvlJc w:val="left"/>
+      <w:pPr>
+        <w:tabs>
+          <w:tab w:val="num" w:pos="6480"/>
+        </w:tabs>
+        <w:ind w:left="6480" w:hanging="360"/>
+      </w:pPr>
+    </w:lvl>
+  </w:abstractNum>
+  <w:abstractNum w:abstractNumId="12" w15:restartNumberingAfterBreak="0">
     <w:nsid w:val="2A832E58"/>
     <w:multiLevelType w:val="multilevel"/>
     <w:tmpl w:val="240AF926"/>
@@ -3098,7 +4199,7 @@
       </w:rPr>
     </w:lvl>
   </w:abstractNum>
-  <w:abstractNum w:abstractNumId="11" w15:restartNumberingAfterBreak="0">
+  <w:abstractNum w:abstractNumId="13" w15:restartNumberingAfterBreak="0">
     <w:nsid w:val="301A1D0A"/>
     <w:multiLevelType w:val="hybridMultilevel"/>
     <w:tmpl w:val="DBB44144"/>
@@ -3187,7 +4288,7 @@
       </w:pPr>
     </w:lvl>
   </w:abstractNum>
-  <w:abstractNum w:abstractNumId="12" w15:restartNumberingAfterBreak="0">
+  <w:abstractNum w:abstractNumId="14" w15:restartNumberingAfterBreak="0">
     <w:nsid w:val="360408B9"/>
     <w:multiLevelType w:val="multilevel"/>
     <w:tmpl w:val="C5F0003A"/>
@@ -3336,7 +4437,7 @@
       </w:rPr>
     </w:lvl>
   </w:abstractNum>
-  <w:abstractNum w:abstractNumId="13" w15:restartNumberingAfterBreak="0">
+  <w:abstractNum w:abstractNumId="15" w15:restartNumberingAfterBreak="0">
     <w:nsid w:val="36150CE7"/>
     <w:multiLevelType w:val="multilevel"/>
     <w:tmpl w:val="4746DE72"/>
@@ -3485,7 +4586,7 @@
       </w:rPr>
     </w:lvl>
   </w:abstractNum>
-  <w:abstractNum w:abstractNumId="14" w15:restartNumberingAfterBreak="0">
+  <w:abstractNum w:abstractNumId="16" w15:restartNumberingAfterBreak="0">
     <w:nsid w:val="399553BD"/>
     <w:multiLevelType w:val="hybridMultilevel"/>
     <w:tmpl w:val="FD0A16CE"/>
@@ -3574,7 +4675,7 @@
       </w:pPr>
     </w:lvl>
   </w:abstractNum>
-  <w:abstractNum w:abstractNumId="15" w15:restartNumberingAfterBreak="0">
+  <w:abstractNum w:abstractNumId="17" w15:restartNumberingAfterBreak="0">
     <w:nsid w:val="566C2C39"/>
     <w:multiLevelType w:val="multilevel"/>
     <w:tmpl w:val="862002C6"/>
@@ -3723,7 +4824,7 @@
       </w:rPr>
     </w:lvl>
   </w:abstractNum>
-  <w:abstractNum w:abstractNumId="16" w15:restartNumberingAfterBreak="0">
+  <w:abstractNum w:abstractNumId="18" w15:restartNumberingAfterBreak="0">
     <w:nsid w:val="588B0D0F"/>
     <w:multiLevelType w:val="multilevel"/>
     <w:tmpl w:val="5C90908A"/>
@@ -3872,7 +4973,7 @@
       </w:rPr>
     </w:lvl>
   </w:abstractNum>
-  <w:abstractNum w:abstractNumId="17" w15:restartNumberingAfterBreak="0">
+  <w:abstractNum w:abstractNumId="19" w15:restartNumberingAfterBreak="0">
     <w:nsid w:val="5A0E092D"/>
     <w:multiLevelType w:val="multilevel"/>
     <w:tmpl w:val="4F0A9A8E"/>
@@ -4021,7 +5122,156 @@
       </w:rPr>
     </w:lvl>
   </w:abstractNum>
-  <w:abstractNum w:abstractNumId="18" w15:restartNumberingAfterBreak="0">
+  <w:abstractNum w:abstractNumId="20" w15:restartNumberingAfterBreak="0">
+    <w:nsid w:val="5D10058B"/>
+    <w:multiLevelType w:val="multilevel"/>
+    <w:tmpl w:val="CC5441E8"/>
+    <w:lvl w:ilvl="0">
+      <w:start w:val="1"/>
+      <w:numFmt w:val="bullet"/>
+      <w:lvlText w:val=""/>
+      <w:lvlJc w:val="left"/>
+      <w:pPr>
+        <w:tabs>
+          <w:tab w:val="num" w:pos="720"/>
+        </w:tabs>
+        <w:ind w:left="720" w:hanging="360"/>
+      </w:pPr>
+      <w:rPr>
+        <w:rFonts w:ascii="Symbol" w:hAnsi="Symbol" w:hint="default"/>
+        <w:sz w:val="20"/>
+      </w:rPr>
+    </w:lvl>
+    <w:lvl w:ilvl="1" w:tentative="1">
+      <w:start w:val="1"/>
+      <w:numFmt w:val="bullet"/>
+      <w:lvlText w:val="o"/>
+      <w:lvlJc w:val="left"/>
+      <w:pPr>
+        <w:tabs>
+          <w:tab w:val="num" w:pos="1440"/>
+        </w:tabs>
+        <w:ind w:left="1440" w:hanging="360"/>
+      </w:pPr>
+      <w:rPr>
+        <w:rFonts w:ascii="Courier New" w:hAnsi="Courier New" w:hint="default"/>
+        <w:sz w:val="20"/>
+      </w:rPr>
+    </w:lvl>
+    <w:lvl w:ilvl="2" w:tentative="1">
+      <w:start w:val="1"/>
+      <w:numFmt w:val="bullet"/>
+      <w:lvlText w:val=""/>
+      <w:lvlJc w:val="left"/>
+      <w:pPr>
+        <w:tabs>
+          <w:tab w:val="num" w:pos="2160"/>
+        </w:tabs>
+        <w:ind w:left="2160" w:hanging="360"/>
+      </w:pPr>
+      <w:rPr>
+        <w:rFonts w:ascii="Wingdings" w:hAnsi="Wingdings" w:hint="default"/>
+        <w:sz w:val="20"/>
+      </w:rPr>
+    </w:lvl>
+    <w:lvl w:ilvl="3" w:tentative="1">
+      <w:start w:val="1"/>
+      <w:numFmt w:val="bullet"/>
+      <w:lvlText w:val=""/>
+      <w:lvlJc w:val="left"/>
+      <w:pPr>
+        <w:tabs>
+          <w:tab w:val="num" w:pos="2880"/>
+        </w:tabs>
+        <w:ind w:left="2880" w:hanging="360"/>
+      </w:pPr>
+      <w:rPr>
+        <w:rFonts w:ascii="Wingdings" w:hAnsi="Wingdings" w:hint="default"/>
+        <w:sz w:val="20"/>
+      </w:rPr>
+    </w:lvl>
+    <w:lvl w:ilvl="4" w:tentative="1">
+      <w:start w:val="1"/>
+      <w:numFmt w:val="bullet"/>
+      <w:lvlText w:val=""/>
+      <w:lvlJc w:val="left"/>
+      <w:pPr>
+        <w:tabs>
+          <w:tab w:val="num" w:pos="3600"/>
+        </w:tabs>
+        <w:ind w:left="3600" w:hanging="360"/>
+      </w:pPr>
+      <w:rPr>
+        <w:rFonts w:ascii="Wingdings" w:hAnsi="Wingdings" w:hint="default"/>
+        <w:sz w:val="20"/>
+      </w:rPr>
+    </w:lvl>
+    <w:lvl w:ilvl="5" w:tentative="1">
+      <w:start w:val="1"/>
+      <w:numFmt w:val="bullet"/>
+      <w:lvlText w:val=""/>
+      <w:lvlJc w:val="left"/>
+      <w:pPr>
+        <w:tabs>
+          <w:tab w:val="num" w:pos="4320"/>
+        </w:tabs>
+        <w:ind w:left="4320" w:hanging="360"/>
+      </w:pPr>
+      <w:rPr>
+        <w:rFonts w:ascii="Wingdings" w:hAnsi="Wingdings" w:hint="default"/>
+        <w:sz w:val="20"/>
+      </w:rPr>
+    </w:lvl>
+    <w:lvl w:ilvl="6" w:tentative="1">
+      <w:start w:val="1"/>
+      <w:numFmt w:val="bullet"/>
+      <w:lvlText w:val=""/>
+      <w:lvlJc w:val="left"/>
+      <w:pPr>
+        <w:tabs>
+          <w:tab w:val="num" w:pos="5040"/>
+        </w:tabs>
+        <w:ind w:left="5040" w:hanging="360"/>
+      </w:pPr>
+      <w:rPr>
+        <w:rFonts w:ascii="Wingdings" w:hAnsi="Wingdings" w:hint="default"/>
+        <w:sz w:val="20"/>
+      </w:rPr>
+    </w:lvl>
+    <w:lvl w:ilvl="7" w:tentative="1">
+      <w:start w:val="1"/>
+      <w:numFmt w:val="bullet"/>
+      <w:lvlText w:val=""/>
+      <w:lvlJc w:val="left"/>
+      <w:pPr>
+        <w:tabs>
+          <w:tab w:val="num" w:pos="5760"/>
+        </w:tabs>
+        <w:ind w:left="5760" w:hanging="360"/>
+      </w:pPr>
+      <w:rPr>
+        <w:rFonts w:ascii="Wingdings" w:hAnsi="Wingdings" w:hint="default"/>
+        <w:sz w:val="20"/>
+      </w:rPr>
+    </w:lvl>
+    <w:lvl w:ilvl="8" w:tentative="1">
+      <w:start w:val="1"/>
+      <w:numFmt w:val="bullet"/>
+      <w:lvlText w:val=""/>
+      <w:lvlJc w:val="left"/>
+      <w:pPr>
+        <w:tabs>
+          <w:tab w:val="num" w:pos="6480"/>
+        </w:tabs>
+        <w:ind w:left="6480" w:hanging="360"/>
+      </w:pPr>
+      <w:rPr>
+        <w:rFonts w:ascii="Wingdings" w:hAnsi="Wingdings" w:hint="default"/>
+        <w:sz w:val="20"/>
+      </w:rPr>
+    </w:lvl>
+  </w:abstractNum>
+  <w:abstractNum w:abstractNumId="21" w15:restartNumberingAfterBreak="0">
     <w:nsid w:val="61C63B21"/>
     <w:multiLevelType w:val="multilevel"/>
     <w:tmpl w:val="60342776"/>
@@ -4170,7 +5420,156 @@
       </w:rPr>
     </w:lvl>
   </w:abstractNum>
-  <w:abstractNum w:abstractNumId="19" w15:restartNumberingAfterBreak="0">
+  <w:abstractNum w:abstractNumId="22" w15:restartNumberingAfterBreak="0">
+    <w:nsid w:val="65CD25ED"/>
+    <w:multiLevelType w:val="multilevel"/>
+    <w:tmpl w:val="70943FAA"/>
+    <w:lvl w:ilvl="0">
+      <w:start w:val="1"/>
+      <w:numFmt w:val="bullet"/>
+      <w:lvlText w:val=""/>
+      <w:lvlJc w:val="left"/>
+      <w:pPr>
+        <w:tabs>
+          <w:tab w:val="num" w:pos="720"/>
+        </w:tabs>
+        <w:ind w:left="720" w:hanging="360"/>
+      </w:pPr>
+      <w:rPr>
+        <w:rFonts w:ascii="Symbol" w:hAnsi="Symbol" w:hint="default"/>
+        <w:sz w:val="20"/>
+      </w:rPr>
+    </w:lvl>
+    <w:lvl w:ilvl="1" w:tentative="1">
+      <w:start w:val="1"/>
+      <w:numFmt w:val="bullet"/>
+      <w:lvlText w:val="o"/>
+      <w:lvlJc w:val="left"/>
+      <w:pPr>
+        <w:tabs>
+          <w:tab w:val="num" w:pos="1440"/>
+        </w:tabs>
+        <w:ind w:left="1440" w:hanging="360"/>
+      </w:pPr>
+      <w:rPr>
+        <w:rFonts w:ascii="Courier New" w:hAnsi="Courier New" w:hint="default"/>
+        <w:sz w:val="20"/>
+      </w:rPr>
+    </w:lvl>
+    <w:lvl w:ilvl="2" w:tentative="1">
+      <w:start w:val="1"/>
+      <w:numFmt w:val="bullet"/>
+      <w:lvlText w:val=""/>
+      <w:lvlJc w:val="left"/>
+      <w:pPr>
+        <w:tabs>
+          <w:tab w:val="num" w:pos="2160"/>
+        </w:tabs>
+        <w:ind w:left="2160" w:hanging="360"/>
+      </w:pPr>
+      <w:rPr>
+        <w:rFonts w:ascii="Wingdings" w:hAnsi="Wingdings" w:hint="default"/>
+        <w:sz w:val="20"/>
+      </w:rPr>
+    </w:lvl>
+    <w:lvl w:ilvl="3" w:tentative="1">
+      <w:start w:val="1"/>
+      <w:numFmt w:val="bullet"/>
+      <w:lvlText w:val=""/>
+      <w:lvlJc w:val="left"/>
+      <w:pPr>
+        <w:tabs>
+          <w:tab w:val="num" w:pos="2880"/>
+        </w:tabs>
+        <w:ind w:left="2880" w:hanging="360"/>
+      </w:pPr>
+      <w:rPr>
+        <w:rFonts w:ascii="Wingdings" w:hAnsi="Wingdings" w:hint="default"/>
+        <w:sz w:val="20"/>
+      </w:rPr>
+    </w:lvl>
+    <w:lvl w:ilvl="4" w:tentative="1">
+      <w:start w:val="1"/>
+      <w:numFmt w:val="bullet"/>
+      <w:lvlText w:val=""/>
+      <w:lvlJc w:val="left"/>
+      <w:pPr>
+        <w:tabs>
+          <w:tab w:val="num" w:pos="3600"/>
+        </w:tabs>
+        <w:ind w:left="3600" w:hanging="360"/>
+      </w:pPr>
+      <w:rPr>
+        <w:rFonts w:ascii="Wingdings" w:hAnsi="Wingdings" w:hint="default"/>
+        <w:sz w:val="20"/>
+      </w:rPr>
+    </w:lvl>
+    <w:lvl w:ilvl="5" w:tentative="1">
+      <w:start w:val="1"/>
+      <w:numFmt w:val="bullet"/>
+      <w:lvlText w:val=""/>
+      <w:lvlJc w:val="left"/>
+      <w:pPr>
+        <w:tabs>
+          <w:tab w:val="num" w:pos="4320"/>
+        </w:tabs>
+        <w:ind w:left="4320" w:hanging="360"/>
+      </w:pPr>
+      <w:rPr>
+        <w:rFonts w:ascii="Wingdings" w:hAnsi="Wingdings" w:hint="default"/>
+        <w:sz w:val="20"/>
+      </w:rPr>
+    </w:lvl>
+    <w:lvl w:ilvl="6" w:tentative="1">
+      <w:start w:val="1"/>
+      <w:numFmt w:val="bullet"/>
+      <w:lvlText w:val=""/>
+      <w:lvlJc w:val="left"/>
+      <w:pPr>
+        <w:tabs>
+          <w:tab w:val="num" w:pos="5040"/>
+        </w:tabs>
+        <w:ind w:left="5040" w:hanging="360"/>
+      </w:pPr>
+      <w:rPr>
+        <w:rFonts w:ascii="Wingdings" w:hAnsi="Wingdings" w:hint="default"/>
+        <w:sz w:val="20"/>
+      </w:rPr>
+    </w:lvl>
+    <w:lvl w:ilvl="7" w:tentative="1">
+      <w:start w:val="1"/>
+      <w:numFmt w:val="bullet"/>
+      <w:lvlText w:val=""/>
+      <w:lvlJc w:val="left"/>
+      <w:pPr>
+        <w:tabs>
+          <w:tab w:val="num" w:pos="5760"/>
+        </w:tabs>
+        <w:ind w:left="5760" w:hanging="360"/>
+      </w:pPr>
+      <w:rPr>
+        <w:rFonts w:ascii="Wingdings" w:hAnsi="Wingdings" w:hint="default"/>
+        <w:sz w:val="20"/>
+      </w:rPr>
+    </w:lvl>
+    <w:lvl w:ilvl="8" w:tentative="1">
+      <w:start w:val="1"/>
+      <w:numFmt w:val="bullet"/>
+      <w:lvlText w:val=""/>
+      <w:lvlJc w:val="left"/>
+      <w:pPr>
+        <w:tabs>
+          <w:tab w:val="num" w:pos="6480"/>
+        </w:tabs>
+        <w:ind w:left="6480" w:hanging="360"/>
+      </w:pPr>
+      <w:rPr>
+        <w:rFonts w:ascii="Wingdings" w:hAnsi="Wingdings" w:hint="default"/>
+        <w:sz w:val="20"/>
+      </w:rPr>
+    </w:lvl>
+  </w:abstractNum>
+  <w:abstractNum w:abstractNumId="23" w15:restartNumberingAfterBreak="0">
     <w:nsid w:val="68E971A0"/>
     <w:multiLevelType w:val="multilevel"/>
     <w:tmpl w:val="C9E874A4"/>
@@ -4319,7 +5718,156 @@
       </w:rPr>
     </w:lvl>
   </w:abstractNum>
-  <w:abstractNum w:abstractNumId="20" w15:restartNumberingAfterBreak="0">
+  <w:abstractNum w:abstractNumId="24" w15:restartNumberingAfterBreak="0">
+    <w:nsid w:val="6B3060A5"/>
+    <w:multiLevelType w:val="multilevel"/>
+    <w:tmpl w:val="EA24F450"/>
+    <w:lvl w:ilvl="0">
+      <w:start w:val="1"/>
+      <w:numFmt w:val="bullet"/>
+      <w:lvlText w:val=""/>
+      <w:lvlJc w:val="left"/>
+      <w:pPr>
+        <w:tabs>
+          <w:tab w:val="num" w:pos="720"/>
+        </w:tabs>
+        <w:ind w:left="720" w:hanging="360"/>
+      </w:pPr>
+      <w:rPr>
+        <w:rFonts w:ascii="Symbol" w:hAnsi="Symbol" w:hint="default"/>
+        <w:sz w:val="20"/>
+      </w:rPr>
+    </w:lvl>
+    <w:lvl w:ilvl="1" w:tentative="1">
+      <w:start w:val="1"/>
+      <w:numFmt w:val="bullet"/>
+      <w:lvlText w:val="o"/>
+      <w:lvlJc w:val="left"/>
+      <w:pPr>
+        <w:tabs>
+          <w:tab w:val="num" w:pos="1440"/>
+        </w:tabs>
+        <w:ind w:left="1440" w:hanging="360"/>
+      </w:pPr>
+      <w:rPr>
+        <w:rFonts w:ascii="Courier New" w:hAnsi="Courier New" w:hint="default"/>
+        <w:sz w:val="20"/>
+      </w:rPr>
+    </w:lvl>
+    <w:lvl w:ilvl="2" w:tentative="1">
+      <w:start w:val="1"/>
+      <w:numFmt w:val="bullet"/>
+      <w:lvlText w:val=""/>
+      <w:lvlJc w:val="left"/>
+      <w:pPr>
+        <w:tabs>
+          <w:tab w:val="num" w:pos="2160"/>
+        </w:tabs>
+        <w:ind w:left="2160" w:hanging="360"/>
+      </w:pPr>
+      <w:rPr>
+        <w:rFonts w:ascii="Wingdings" w:hAnsi="Wingdings" w:hint="default"/>
+        <w:sz w:val="20"/>
+      </w:rPr>
+    </w:lvl>
+    <w:lvl w:ilvl="3" w:tentative="1">
+      <w:start w:val="1"/>
+      <w:numFmt w:val="bullet"/>
+      <w:lvlText w:val=""/>
+      <w:lvlJc w:val="left"/>
+      <w:pPr>
+        <w:tabs>
+          <w:tab w:val="num" w:pos="2880"/>
+        </w:tabs>
+        <w:ind w:left="2880" w:hanging="360"/>
+      </w:pPr>
+      <w:rPr>
+        <w:rFonts w:ascii="Wingdings" w:hAnsi="Wingdings" w:hint="default"/>
+        <w:sz w:val="20"/>
+      </w:rPr>
+    </w:lvl>
+    <w:lvl w:ilvl="4" w:tentative="1">
+      <w:start w:val="1"/>
+      <w:numFmt w:val="bullet"/>
+      <w:lvlText w:val=""/>
+      <w:lvlJc w:val="left"/>
+      <w:pPr>
+        <w:tabs>
+          <w:tab w:val="num" w:pos="3600"/>
+        </w:tabs>
+        <w:ind w:left="3600" w:hanging="360"/>
+      </w:pPr>
+      <w:rPr>
+        <w:rFonts w:ascii="Wingdings" w:hAnsi="Wingdings" w:hint="default"/>
+        <w:sz w:val="20"/>
+      </w:rPr>
+    </w:lvl>
+    <w:lvl w:ilvl="5" w:tentative="1">
+      <w:start w:val="1"/>
+      <w:numFmt w:val="bullet"/>
+      <w:lvlText w:val=""/>
+      <w:lvlJc w:val="left"/>
+      <w:pPr>
+        <w:tabs>
+          <w:tab w:val="num" w:pos="4320"/>
+        </w:tabs>
+        <w:ind w:left="4320" w:hanging="360"/>
+      </w:pPr>
+      <w:rPr>
+        <w:rFonts w:ascii="Wingdings" w:hAnsi="Wingdings" w:hint="default"/>
+        <w:sz w:val="20"/>
+      </w:rPr>
+    </w:lvl>
+    <w:lvl w:ilvl="6" w:tentative="1">
+      <w:start w:val="1"/>
+      <w:numFmt w:val="bullet"/>
+      <w:lvlText w:val=""/>
+      <w:lvlJc w:val="left"/>
+      <w:pPr>
+        <w:tabs>
+          <w:tab w:val="num" w:pos="5040"/>
+        </w:tabs>
+        <w:ind w:left="5040" w:hanging="360"/>
+      </w:pPr>
+      <w:rPr>
+        <w:rFonts w:ascii="Wingdings" w:hAnsi="Wingdings" w:hint="default"/>
+        <w:sz w:val="20"/>
+      </w:rPr>
+    </w:lvl>
+    <w:lvl w:ilvl="7" w:tentative="1">
+      <w:start w:val="1"/>
+      <w:numFmt w:val="bullet"/>
+      <w:lvlText w:val=""/>
+      <w:lvlJc w:val="left"/>
+      <w:pPr>
+        <w:tabs>
+          <w:tab w:val="num" w:pos="5760"/>
+        </w:tabs>
+        <w:ind w:left="5760" w:hanging="360"/>
+      </w:pPr>
+      <w:rPr>
+        <w:rFonts w:ascii="Wingdings" w:hAnsi="Wingdings" w:hint="default"/>
+        <w:sz w:val="20"/>
+      </w:rPr>
+    </w:lvl>
+    <w:lvl w:ilvl="8" w:tentative="1">
+      <w:start w:val="1"/>
+      <w:numFmt w:val="bullet"/>
+      <w:lvlText w:val=""/>
+      <w:lvlJc w:val="left"/>
+      <w:pPr>
+        <w:tabs>
+          <w:tab w:val="num" w:pos="6480"/>
+        </w:tabs>
+        <w:ind w:left="6480" w:hanging="360"/>
+      </w:pPr>
+      <w:rPr>
+        <w:rFonts w:ascii="Wingdings" w:hAnsi="Wingdings" w:hint="default"/>
+        <w:sz w:val="20"/>
+      </w:rPr>
+    </w:lvl>
+  </w:abstractNum>
+  <w:abstractNum w:abstractNumId="25" w15:restartNumberingAfterBreak="0">
     <w:nsid w:val="6ED354D7"/>
     <w:multiLevelType w:val="multilevel"/>
     <w:tmpl w:val="F8D6F188"/>
@@ -4468,7 +6016,7 @@
       </w:rPr>
     </w:lvl>
   </w:abstractNum>
-  <w:abstractNum w:abstractNumId="21" w15:restartNumberingAfterBreak="0">
+  <w:abstractNum w:abstractNumId="26" w15:restartNumberingAfterBreak="0">
     <w:nsid w:val="7AD63B85"/>
     <w:multiLevelType w:val="multilevel"/>
     <w:tmpl w:val="29562F96"/>
@@ -4617,7 +6165,7 @@
       </w:rPr>
     </w:lvl>
   </w:abstractNum>
-  <w:abstractNum w:abstractNumId="22" w15:restartNumberingAfterBreak="0">
+  <w:abstractNum w:abstractNumId="27" w15:restartNumberingAfterBreak="0">
     <w:nsid w:val="7FB62C32"/>
     <w:multiLevelType w:val="multilevel"/>
     <w:tmpl w:val="835A8088"/>
@@ -4767,73 +6315,88 @@
     </w:lvl>
   </w:abstractNum>
   <w:num w:numId="1" w16cid:durableId="672608229">
-    <w:abstractNumId w:val="18"/>
+    <w:abstractNumId w:val="21"/>
   </w:num>
   <w:num w:numId="2" w16cid:durableId="1608080646">
-    <w:abstractNumId w:val="17"/>
+    <w:abstractNumId w:val="19"/>
   </w:num>
   <w:num w:numId="3" w16cid:durableId="340930813">
     <w:abstractNumId w:val="0"/>
   </w:num>
   <w:num w:numId="4" w16cid:durableId="585186084">
-    <w:abstractNumId w:val="22"/>
+    <w:abstractNumId w:val="27"/>
   </w:num>
   <w:num w:numId="5" w16cid:durableId="511644436">
-    <w:abstractNumId w:val="9"/>
+    <w:abstractNumId w:val="10"/>
   </w:num>
   <w:num w:numId="6" w16cid:durableId="1849252479">
     <w:abstractNumId w:val="4"/>
   </w:num>
   <w:num w:numId="7" w16cid:durableId="245578720">
-    <w:abstractNumId w:val="21"/>
+    <w:abstractNumId w:val="26"/>
   </w:num>
   <w:num w:numId="8" w16cid:durableId="356197865">
-    <w:abstractNumId w:val="7"/>
+    <w:abstractNumId w:val="8"/>
   </w:num>
   <w:num w:numId="9" w16cid:durableId="196087352">
-    <w:abstractNumId w:val="8"/>
+    <w:abstractNumId w:val="9"/>
   </w:num>
   <w:num w:numId="10" w16cid:durableId="383917025">
-    <w:abstractNumId w:val="19"/>
+    <w:abstractNumId w:val="23"/>
   </w:num>
   <w:num w:numId="11" w16cid:durableId="1314136437">
-    <w:abstractNumId w:val="20"/>
+    <w:abstractNumId w:val="25"/>
   </w:num>
   <w:num w:numId="12" w16cid:durableId="501314726">
-    <w:abstractNumId w:val="13"/>
+    <w:abstractNumId w:val="15"/>
   </w:num>
   <w:num w:numId="13" w16cid:durableId="18625289">
-    <w:abstractNumId w:val="11"/>
+    <w:abstractNumId w:val="13"/>
   </w:num>
   <w:num w:numId="14" w16cid:durableId="2067021137">
     <w:abstractNumId w:val="2"/>
   </w:num>
   <w:num w:numId="15" w16cid:durableId="881793718">
-    <w:abstractNumId w:val="14"/>
+    <w:abstractNumId w:val="16"/>
   </w:num>
   <w:num w:numId="16" w16cid:durableId="1109006720">
-    <w:abstractNumId w:val="6"/>
+    <w:abstractNumId w:val="7"/>
   </w:num>
   <w:num w:numId="17" w16cid:durableId="1459106093">
     <w:abstractNumId w:val="1"/>
   </w:num>
   <w:num w:numId="18" w16cid:durableId="1266042057">
-    <w:abstractNumId w:val="16"/>
+    <w:abstractNumId w:val="18"/>
   </w:num>
   <w:num w:numId="19" w16cid:durableId="453139257">
     <w:abstractNumId w:val="5"/>
   </w:num>
   <w:num w:numId="20" w16cid:durableId="1410924554">
-    <w:abstractNumId w:val="15"/>
+    <w:abstractNumId w:val="17"/>
   </w:num>
   <w:num w:numId="21" w16cid:durableId="2029870824">
-    <w:abstractNumId w:val="12"/>
+    <w:abstractNumId w:val="14"/>
   </w:num>
   <w:num w:numId="22" w16cid:durableId="1914856808">
-    <w:abstractNumId w:val="10"/>
+    <w:abstractNumId w:val="12"/>
   </w:num>
   <w:num w:numId="23" w16cid:durableId="422578846">
     <w:abstractNumId w:val="3"/>
+  </w:num>
+  <w:num w:numId="24" w16cid:durableId="1666125780">
+    <w:abstractNumId w:val="22"/>
+  </w:num>
+  <w:num w:numId="25" w16cid:durableId="1845394113">
+    <w:abstractNumId w:val="20"/>
+  </w:num>
+  <w:num w:numId="26" w16cid:durableId="1257252134">
+    <w:abstractNumId w:val="6"/>
+  </w:num>
+  <w:num w:numId="27" w16cid:durableId="735738656">
+    <w:abstractNumId w:val="24"/>
+  </w:num>
+  <w:num w:numId="28" w16cid:durableId="959729278">
+    <w:abstractNumId w:val="11"/>
   </w:num>
 </w:numbering>
 </file>
@@ -5266,7 +6829,6 @@
     <w:next w:val="Normal"/>
     <w:link w:val="Titre2Car"/>
     <w:uiPriority w:val="9"/>
-    <w:semiHidden/>
     <w:unhideWhenUsed/>
     <w:qFormat/>
     <w:rsid w:val="001F6B28"/>
@@ -5482,7 +7044,6 @@
     <w:basedOn w:val="Policepardfaut"/>
     <w:link w:val="Titre2"/>
     <w:uiPriority w:val="9"/>
-    <w:semiHidden/>
     <w:rsid w:val="001F6B28"/>
     <w:rPr>
       <w:rFonts w:asciiTheme="majorHAnsi" w:eastAsiaTheme="majorEastAsia" w:hAnsiTheme="majorHAnsi" w:cstheme="majorBidi"/>
@@ -5925,6 +7486,19 @@
       <w:spacing w:after="0"/>
     </w:pPr>
   </w:style>
+  <w:style w:type="paragraph" w:styleId="TM2">
+    <w:name w:val="toc 2"/>
+    <w:basedOn w:val="Normal"/>
+    <w:next w:val="Normal"/>
+    <w:autoRedefine/>
+    <w:uiPriority w:val="39"/>
+    <w:unhideWhenUsed/>
+    <w:rsid w:val="0039632C"/>
+    <w:pPr>
+      <w:spacing w:after="100"/>
+      <w:ind w:left="220"/>
+    </w:pPr>
+  </w:style>
 </w:styles>
 </file>
 
@@ -6182,13 +7756,13 @@
     <w:rsid w:val="002F1CAE"/>
     <w:rsid w:val="004B653D"/>
     <w:rsid w:val="005F1348"/>
+    <w:rsid w:val="005F7E46"/>
     <w:rsid w:val="00722951"/>
     <w:rsid w:val="007A05F7"/>
     <w:rsid w:val="007A2408"/>
     <w:rsid w:val="007F76F9"/>
     <w:rsid w:val="008B43F1"/>
     <w:rsid w:val="008D6E7E"/>
-    <w:rsid w:val="0090098C"/>
     <w:rsid w:val="00AC3F00"/>
     <w:rsid w:val="00B64706"/>
     <w:rsid w:val="00CF7D37"/>
@@ -6969,7 +8543,7 @@
 
 <file path=customXml/item1.xml><?xml version="1.0" encoding="utf-8"?>
 <CoverPageProperties xmlns="http://schemas.microsoft.com/office/2006/coverPageProps">
-  <PublishDate>2025-10-05T00:00:00</PublishDate>
+  <PublishDate>2025-10-20T00:00:00</PublishDate>
   <Abstract/>
   <CompanyAddress/>
   <CompanyPhone/>

</xml_diff>